<commit_message>
changed goertzel controller on demo to show times.
</commit_message>
<xml_diff>
--- a/docs/relfinal/rf.docx
+++ b/docs/relfinal/rf.docx
@@ -885,7 +885,7 @@
           <w:r>
             <w:fldChar w:fldCharType="separate"/>
           </w:r>
-          <w:hyperlink w:anchor="_Toc292127072" w:history="1">
+          <w:hyperlink w:anchor="_Toc296182005" w:history="1">
             <w:r>
               <w:rPr>
                 <w:rStyle w:val="Hiperligao"/>
@@ -912,7 +912,7 @@
                 <w:noProof/>
                 <w:webHidden/>
               </w:rPr>
-              <w:instrText xml:space="preserve"> PAGEREF _Toc292127072 \h </w:instrText>
+              <w:instrText xml:space="preserve"> PAGEREF _Toc296182005 \h </w:instrText>
             </w:r>
             <w:r>
               <w:rPr>
@@ -955,7 +955,7 @@
               <w:lang w:eastAsia="pt-PT"/>
             </w:rPr>
           </w:pPr>
-          <w:hyperlink w:anchor="_Toc292127073" w:history="1">
+          <w:hyperlink w:anchor="_Toc296182006" w:history="1">
             <w:r>
               <w:rPr>
                 <w:rStyle w:val="Hiperligao"/>
@@ -982,7 +982,7 @@
                 <w:noProof/>
                 <w:webHidden/>
               </w:rPr>
-              <w:instrText xml:space="preserve"> PAGEREF _Toc292127073 \h </w:instrText>
+              <w:instrText xml:space="preserve"> PAGEREF _Toc296182006 \h </w:instrText>
             </w:r>
             <w:r>
               <w:rPr>
@@ -1025,7 +1025,7 @@
               <w:lang w:eastAsia="pt-PT"/>
             </w:rPr>
           </w:pPr>
-          <w:hyperlink w:anchor="_Toc292127074" w:history="1">
+          <w:hyperlink w:anchor="_Toc296182007" w:history="1">
             <w:r>
               <w:rPr>
                 <w:rStyle w:val="Hiperligao"/>
@@ -1052,7 +1052,7 @@
                 <w:noProof/>
                 <w:webHidden/>
               </w:rPr>
-              <w:instrText xml:space="preserve"> PAGEREF _Toc292127074 \h </w:instrText>
+              <w:instrText xml:space="preserve"> PAGEREF _Toc296182007 \h </w:instrText>
             </w:r>
             <w:r>
               <w:rPr>
@@ -1072,7 +1072,7 @@
                 <w:noProof/>
                 <w:webHidden/>
               </w:rPr>
-              <w:t>7</w:t>
+              <w:t>6</w:t>
             </w:r>
             <w:r>
               <w:rPr>
@@ -1095,7 +1095,7 @@
               <w:lang w:eastAsia="pt-PT"/>
             </w:rPr>
           </w:pPr>
-          <w:hyperlink w:anchor="_Toc292127075" w:history="1">
+          <w:hyperlink w:anchor="_Toc296182008" w:history="1">
             <w:r>
               <w:rPr>
                 <w:rStyle w:val="Hiperligao"/>
@@ -1122,7 +1122,7 @@
                 <w:noProof/>
                 <w:webHidden/>
               </w:rPr>
-              <w:instrText xml:space="preserve"> PAGEREF _Toc292127075 \h </w:instrText>
+              <w:instrText xml:space="preserve"> PAGEREF _Toc296182008 \h </w:instrText>
             </w:r>
             <w:r>
               <w:rPr>
@@ -1142,7 +1142,7 @@
                 <w:noProof/>
                 <w:webHidden/>
               </w:rPr>
-              <w:t>8</w:t>
+              <w:t>7</w:t>
             </w:r>
             <w:r>
               <w:rPr>
@@ -1165,27 +1165,13 @@
               <w:lang w:eastAsia="pt-PT"/>
             </w:rPr>
           </w:pPr>
-          <w:hyperlink w:anchor="_Toc292127076" w:history="1">
+          <w:hyperlink w:anchor="_Toc296182009" w:history="1">
             <w:r>
               <w:rPr>
                 <w:rStyle w:val="Hiperligao"/>
                 <w:noProof/>
               </w:rPr>
-              <w:t>2.</w:t>
-            </w:r>
-            <w:r>
-              <w:rPr>
-                <w:rStyle w:val="Hiperligao"/>
-                <w:noProof/>
-              </w:rPr>
-              <w:t xml:space="preserve"> </w:t>
-            </w:r>
-            <w:r>
-              <w:rPr>
-                <w:rStyle w:val="Hiperligao"/>
-                <w:noProof/>
-              </w:rPr>
-              <w:t>Algoritmo de Goertzel</w:t>
+              <w:t>2. Algoritmo de Goertzel</w:t>
             </w:r>
             <w:r>
               <w:rPr>
@@ -1206,7 +1192,7 @@
                 <w:noProof/>
                 <w:webHidden/>
               </w:rPr>
-              <w:instrText xml:space="preserve"> PAGEREF _Toc292127076 \h </w:instrText>
+              <w:instrText xml:space="preserve"> PAGEREF _Toc296182009 \h </w:instrText>
             </w:r>
             <w:r>
               <w:rPr>
@@ -1226,7 +1212,7 @@
                 <w:noProof/>
                 <w:webHidden/>
               </w:rPr>
-              <w:t>9</w:t>
+              <w:t>8</w:t>
             </w:r>
             <w:r>
               <w:rPr>
@@ -1249,27 +1235,13 @@
               <w:lang w:eastAsia="pt-PT"/>
             </w:rPr>
           </w:pPr>
-          <w:hyperlink w:anchor="_Toc292127077" w:history="1">
+          <w:hyperlink w:anchor="_Toc296182010" w:history="1">
             <w:r>
               <w:rPr>
                 <w:rStyle w:val="Hiperligao"/>
                 <w:noProof/>
               </w:rPr>
-              <w:t>2.1 Intr</w:t>
-            </w:r>
-            <w:r>
-              <w:rPr>
-                <w:rStyle w:val="Hiperligao"/>
-                <w:noProof/>
-              </w:rPr>
-              <w:t>o</w:t>
-            </w:r>
-            <w:r>
-              <w:rPr>
-                <w:rStyle w:val="Hiperligao"/>
-                <w:noProof/>
-              </w:rPr>
-              <w:t>dução</w:t>
+              <w:t>2.1 Introdução</w:t>
             </w:r>
             <w:r>
               <w:rPr>
@@ -1290,7 +1262,7 @@
                 <w:noProof/>
                 <w:webHidden/>
               </w:rPr>
-              <w:instrText xml:space="preserve"> PAGEREF _Toc292127077 \h </w:instrText>
+              <w:instrText xml:space="preserve"> PAGEREF _Toc296182010 \h </w:instrText>
             </w:r>
             <w:r>
               <w:rPr>
@@ -1310,7 +1282,7 @@
                 <w:noProof/>
                 <w:webHidden/>
               </w:rPr>
-              <w:t>9</w:t>
+              <w:t>8</w:t>
             </w:r>
             <w:r>
               <w:rPr>
@@ -1333,7 +1305,7 @@
               <w:lang w:eastAsia="pt-PT"/>
             </w:rPr>
           </w:pPr>
-          <w:hyperlink w:anchor="_Toc292127078" w:history="1">
+          <w:hyperlink w:anchor="_Toc296182011" w:history="1">
             <w:r>
               <w:rPr>
                 <w:rStyle w:val="Hiperligao"/>
@@ -1360,7 +1332,7 @@
                 <w:noProof/>
                 <w:webHidden/>
               </w:rPr>
-              <w:instrText xml:space="preserve"> PAGEREF _Toc292127078 \h </w:instrText>
+              <w:instrText xml:space="preserve"> PAGEREF _Toc296182011 \h </w:instrText>
             </w:r>
             <w:r>
               <w:rPr>
@@ -1380,7 +1352,7 @@
                 <w:noProof/>
                 <w:webHidden/>
               </w:rPr>
-              <w:t>10</w:t>
+              <w:t>9</w:t>
             </w:r>
             <w:r>
               <w:rPr>
@@ -1403,7 +1375,7 @@
               <w:lang w:eastAsia="pt-PT"/>
             </w:rPr>
           </w:pPr>
-          <w:hyperlink w:anchor="_Toc292127079" w:history="1">
+          <w:hyperlink w:anchor="_Toc296182012" w:history="1">
             <w:r>
               <w:rPr>
                 <w:rStyle w:val="Hiperligao"/>
@@ -1430,7 +1402,7 @@
                 <w:noProof/>
                 <w:webHidden/>
               </w:rPr>
-              <w:instrText xml:space="preserve"> PAGEREF _Toc292127079 \h </w:instrText>
+              <w:instrText xml:space="preserve"> PAGEREF _Toc296182012 \h </w:instrText>
             </w:r>
             <w:r>
               <w:rPr>
@@ -1450,7 +1422,7 @@
                 <w:noProof/>
                 <w:webHidden/>
               </w:rPr>
-              <w:t>13</w:t>
+              <w:t>11</w:t>
             </w:r>
             <w:r>
               <w:rPr>
@@ -1473,13 +1445,13 @@
               <w:lang w:eastAsia="pt-PT"/>
             </w:rPr>
           </w:pPr>
-          <w:hyperlink w:anchor="_Toc292127080" w:history="1">
+          <w:hyperlink w:anchor="_Toc296182013" w:history="1">
             <w:r>
               <w:rPr>
                 <w:rStyle w:val="Hiperligao"/>
                 <w:noProof/>
               </w:rPr>
-              <w:t>3. Trabalho Desenvolvido</w:t>
+              <w:t>3. Infra-estrutura de processamento de sinal</w:t>
             </w:r>
             <w:r>
               <w:rPr>
@@ -1500,7 +1472,7 @@
                 <w:noProof/>
                 <w:webHidden/>
               </w:rPr>
-              <w:instrText xml:space="preserve"> PAGEREF _Toc292127080 \h </w:instrText>
+              <w:instrText xml:space="preserve"> PAGEREF _Toc296182013 \h </w:instrText>
             </w:r>
             <w:r>
               <w:rPr>
@@ -1520,7 +1492,7 @@
                 <w:noProof/>
                 <w:webHidden/>
               </w:rPr>
-              <w:t>14</w:t>
+              <w:t>12</w:t>
             </w:r>
             <w:r>
               <w:rPr>
@@ -1543,7 +1515,7 @@
               <w:lang w:eastAsia="pt-PT"/>
             </w:rPr>
           </w:pPr>
-          <w:hyperlink w:anchor="_Toc292127081" w:history="1">
+          <w:hyperlink w:anchor="_Toc296182014" w:history="1">
             <w:r>
               <w:rPr>
                 <w:rStyle w:val="Hiperligao"/>
@@ -1570,7 +1542,7 @@
                 <w:noProof/>
                 <w:webHidden/>
               </w:rPr>
-              <w:instrText xml:space="preserve"> PAGEREF _Toc292127081 \h </w:instrText>
+              <w:instrText xml:space="preserve"> PAGEREF _Toc296182014 \h </w:instrText>
             </w:r>
             <w:r>
               <w:rPr>
@@ -1590,7 +1562,7 @@
                 <w:noProof/>
                 <w:webHidden/>
               </w:rPr>
-              <w:t>14</w:t>
+              <w:t>12</w:t>
             </w:r>
             <w:r>
               <w:rPr>
@@ -1613,7 +1585,7 @@
               <w:lang w:eastAsia="pt-PT"/>
             </w:rPr>
           </w:pPr>
-          <w:hyperlink w:anchor="_Toc292127082" w:history="1">
+          <w:hyperlink w:anchor="_Toc296182015" w:history="1">
             <w:r>
               <w:rPr>
                 <w:rStyle w:val="Hiperligao"/>
@@ -1640,7 +1612,7 @@
                 <w:noProof/>
                 <w:webHidden/>
               </w:rPr>
-              <w:instrText xml:space="preserve"> PAGEREF _Toc292127082 \h </w:instrText>
+              <w:instrText xml:space="preserve"> PAGEREF _Toc296182015 \h </w:instrText>
             </w:r>
             <w:r>
               <w:rPr>
@@ -1660,7 +1632,7 @@
                 <w:noProof/>
                 <w:webHidden/>
               </w:rPr>
-              <w:t>14</w:t>
+              <w:t>12</w:t>
             </w:r>
             <w:r>
               <w:rPr>
@@ -1683,7 +1655,7 @@
               <w:lang w:eastAsia="pt-PT"/>
             </w:rPr>
           </w:pPr>
-          <w:hyperlink w:anchor="_Toc292127083" w:history="1">
+          <w:hyperlink w:anchor="_Toc296182016" w:history="1">
             <w:r>
               <w:rPr>
                 <w:rStyle w:val="Hiperligao"/>
@@ -1710,7 +1682,7 @@
                 <w:noProof/>
                 <w:webHidden/>
               </w:rPr>
-              <w:instrText xml:space="preserve"> PAGEREF _Toc292127083 \h </w:instrText>
+              <w:instrText xml:space="preserve"> PAGEREF _Toc296182016 \h </w:instrText>
             </w:r>
             <w:r>
               <w:rPr>
@@ -1730,7 +1702,7 @@
                 <w:noProof/>
                 <w:webHidden/>
               </w:rPr>
-              <w:t>15</w:t>
+              <w:t>13</w:t>
             </w:r>
             <w:r>
               <w:rPr>
@@ -1753,7 +1725,7 @@
               <w:lang w:eastAsia="pt-PT"/>
             </w:rPr>
           </w:pPr>
-          <w:hyperlink w:anchor="_Toc292127084" w:history="1">
+          <w:hyperlink w:anchor="_Toc296182017" w:history="1">
             <w:r>
               <w:rPr>
                 <w:rStyle w:val="Hiperligao"/>
@@ -1780,7 +1752,7 @@
                 <w:noProof/>
                 <w:webHidden/>
               </w:rPr>
-              <w:instrText xml:space="preserve"> PAGEREF _Toc292127084 \h </w:instrText>
+              <w:instrText xml:space="preserve"> PAGEREF _Toc296182017 \h </w:instrText>
             </w:r>
             <w:r>
               <w:rPr>
@@ -1800,7 +1772,7 @@
                 <w:noProof/>
                 <w:webHidden/>
               </w:rPr>
-              <w:t>16</w:t>
+              <w:t>14</w:t>
             </w:r>
             <w:r>
               <w:rPr>
@@ -1823,7 +1795,7 @@
               <w:lang w:eastAsia="pt-PT"/>
             </w:rPr>
           </w:pPr>
-          <w:hyperlink w:anchor="_Toc292127085" w:history="1">
+          <w:hyperlink w:anchor="_Toc296182018" w:history="1">
             <w:r>
               <w:rPr>
                 <w:rStyle w:val="Hiperligao"/>
@@ -1850,7 +1822,7 @@
                 <w:noProof/>
                 <w:webHidden/>
               </w:rPr>
-              <w:instrText xml:space="preserve"> PAGEREF _Toc292127085 \h </w:instrText>
+              <w:instrText xml:space="preserve"> PAGEREF _Toc296182018 \h </w:instrText>
             </w:r>
             <w:r>
               <w:rPr>
@@ -1870,7 +1842,7 @@
                 <w:noProof/>
                 <w:webHidden/>
               </w:rPr>
-              <w:t>16</w:t>
+              <w:t>14</w:t>
             </w:r>
             <w:r>
               <w:rPr>
@@ -1893,7 +1865,7 @@
               <w:lang w:eastAsia="pt-PT"/>
             </w:rPr>
           </w:pPr>
-          <w:hyperlink w:anchor="_Toc292127086" w:history="1">
+          <w:hyperlink w:anchor="_Toc296182019" w:history="1">
             <w:r>
               <w:rPr>
                 <w:rStyle w:val="Hiperligao"/>
@@ -1920,7 +1892,7 @@
                 <w:noProof/>
                 <w:webHidden/>
               </w:rPr>
-              <w:instrText xml:space="preserve"> PAGEREF _Toc292127086 \h </w:instrText>
+              <w:instrText xml:space="preserve"> PAGEREF _Toc296182019 \h </w:instrText>
             </w:r>
             <w:r>
               <w:rPr>
@@ -1940,7 +1912,7 @@
                 <w:noProof/>
                 <w:webHidden/>
               </w:rPr>
-              <w:t>16</w:t>
+              <w:t>14</w:t>
             </w:r>
             <w:r>
               <w:rPr>
@@ -1963,7 +1935,7 @@
               <w:lang w:eastAsia="pt-PT"/>
             </w:rPr>
           </w:pPr>
-          <w:hyperlink w:anchor="_Toc292127087" w:history="1">
+          <w:hyperlink w:anchor="_Toc296182020" w:history="1">
             <w:r>
               <w:rPr>
                 <w:rStyle w:val="Hiperligao"/>
@@ -1990,7 +1962,7 @@
                 <w:noProof/>
                 <w:webHidden/>
               </w:rPr>
-              <w:instrText xml:space="preserve"> PAGEREF _Toc292127087 \h </w:instrText>
+              <w:instrText xml:space="preserve"> PAGEREF _Toc296182020 \h </w:instrText>
             </w:r>
             <w:r>
               <w:rPr>
@@ -2010,7 +1982,7 @@
                 <w:noProof/>
                 <w:webHidden/>
               </w:rPr>
-              <w:t>16</w:t>
+              <w:t>14</w:t>
             </w:r>
             <w:r>
               <w:rPr>
@@ -2033,7 +2005,7 @@
               <w:lang w:eastAsia="pt-PT"/>
             </w:rPr>
           </w:pPr>
-          <w:hyperlink w:anchor="_Toc292127088" w:history="1">
+          <w:hyperlink w:anchor="_Toc296182021" w:history="1">
             <w:r>
               <w:rPr>
                 <w:rStyle w:val="Hiperligao"/>
@@ -2060,7 +2032,7 @@
                 <w:noProof/>
                 <w:webHidden/>
               </w:rPr>
-              <w:instrText xml:space="preserve"> PAGEREF _Toc292127088 \h </w:instrText>
+              <w:instrText xml:space="preserve"> PAGEREF _Toc296182021 \h </w:instrText>
             </w:r>
             <w:r>
               <w:rPr>
@@ -2080,7 +2052,7 @@
                 <w:noProof/>
                 <w:webHidden/>
               </w:rPr>
-              <w:t>17</w:t>
+              <w:t>16</w:t>
             </w:r>
             <w:r>
               <w:rPr>
@@ -2103,13 +2075,13 @@
               <w:lang w:eastAsia="pt-PT"/>
             </w:rPr>
           </w:pPr>
-          <w:hyperlink w:anchor="_Toc292127089" w:history="1">
+          <w:hyperlink w:anchor="_Toc296182022" w:history="1">
             <w:r>
               <w:rPr>
                 <w:rStyle w:val="Hiperligao"/>
                 <w:noProof/>
               </w:rPr>
-              <w:t>3.6 Controlador dos filtros Goertzel</w:t>
+              <w:t>3.6 Filtragem do sinal</w:t>
             </w:r>
             <w:r>
               <w:rPr>
@@ -2130,7 +2102,7 @@
                 <w:noProof/>
                 <w:webHidden/>
               </w:rPr>
-              <w:instrText xml:space="preserve"> PAGEREF _Toc292127089 \h </w:instrText>
+              <w:instrText xml:space="preserve"> PAGEREF _Toc296182022 \h </w:instrText>
             </w:r>
             <w:r>
               <w:rPr>
@@ -2150,7 +2122,85 @@
                 <w:noProof/>
                 <w:webHidden/>
               </w:rPr>
-              <w:t>20</w:t>
+              <w:t>18</w:t>
+            </w:r>
+            <w:r>
+              <w:rPr>
+                <w:noProof/>
+                <w:webHidden/>
+              </w:rPr>
+              <w:fldChar w:fldCharType="end"/>
+            </w:r>
+          </w:hyperlink>
+        </w:p>
+        <w:p>
+          <w:pPr>
+            <w:pStyle w:val="ndice3"/>
+            <w:tabs>
+              <w:tab w:val="right" w:leader="dot" w:pos="8494"/>
+            </w:tabs>
+            <w:rPr>
+              <w:rFonts w:eastAsiaTheme="minorEastAsia"/>
+              <w:noProof/>
+              <w:lang w:eastAsia="pt-PT"/>
+            </w:rPr>
+          </w:pPr>
+          <w:hyperlink w:anchor="_Toc296182023" w:history="1">
+            <w:r>
+              <w:rPr>
+                <w:rStyle w:val="Hiperligao"/>
+                <w:noProof/>
+              </w:rPr>
+              <w:t xml:space="preserve">3.6.1 Filtros </w:t>
+            </w:r>
+            <w:r>
+              <w:rPr>
+                <w:rStyle w:val="Hiperligao"/>
+                <w:i/>
+                <w:noProof/>
+              </w:rPr>
+              <w:t>FIR</w:t>
+            </w:r>
+            <w:r>
+              <w:rPr>
+                <w:noProof/>
+                <w:webHidden/>
+              </w:rPr>
+              <w:tab/>
+            </w:r>
+            <w:r>
+              <w:rPr>
+                <w:noProof/>
+                <w:webHidden/>
+              </w:rPr>
+              <w:fldChar w:fldCharType="begin"/>
+            </w:r>
+            <w:r>
+              <w:rPr>
+                <w:noProof/>
+                <w:webHidden/>
+              </w:rPr>
+              <w:instrText xml:space="preserve"> PAGEREF _Toc296182023 \h </w:instrText>
+            </w:r>
+            <w:r>
+              <w:rPr>
+                <w:noProof/>
+                <w:webHidden/>
+              </w:rPr>
+            </w:r>
+            <w:r>
+              <w:rPr>
+                <w:noProof/>
+                <w:webHidden/>
+              </w:rPr>
+              <w:fldChar w:fldCharType="separate"/>
+            </w:r>
+            <w:r>
+              <w:rPr>
+                <w:noProof/>
+                <w:webHidden/>
+              </w:rPr>
+              <w:t>19</w:t>
             </w:r>
             <w:r>
               <w:rPr>
@@ -2173,13 +2223,13 @@
               <w:lang w:eastAsia="pt-PT"/>
             </w:rPr>
           </w:pPr>
-          <w:hyperlink w:anchor="_Toc292127090" w:history="1">
+          <w:hyperlink w:anchor="_Toc296182024" w:history="1">
             <w:r>
               <w:rPr>
                 <w:rStyle w:val="Hiperligao"/>
                 <w:noProof/>
               </w:rPr>
-              <w:t>3.7 Tempos absolutos de Processamento</w:t>
+              <w:t>3.7 Controlador dos filtros Goertzel</w:t>
             </w:r>
             <w:r>
               <w:rPr>
@@ -2200,7 +2250,77 @@
                 <w:noProof/>
                 <w:webHidden/>
               </w:rPr>
-              <w:instrText xml:space="preserve"> PAGEREF _Toc292127090 \h </w:instrText>
+              <w:instrText xml:space="preserve"> PAGEREF _Toc296182024 \h </w:instrText>
+            </w:r>
+            <w:r>
+              <w:rPr>
+                <w:noProof/>
+                <w:webHidden/>
+              </w:rPr>
+            </w:r>
+            <w:r>
+              <w:rPr>
+                <w:noProof/>
+                <w:webHidden/>
+              </w:rPr>
+              <w:fldChar w:fldCharType="separate"/>
+            </w:r>
+            <w:r>
+              <w:rPr>
+                <w:noProof/>
+                <w:webHidden/>
+              </w:rPr>
+              <w:t>20</w:t>
+            </w:r>
+            <w:r>
+              <w:rPr>
+                <w:noProof/>
+                <w:webHidden/>
+              </w:rPr>
+              <w:fldChar w:fldCharType="end"/>
+            </w:r>
+          </w:hyperlink>
+        </w:p>
+        <w:p>
+          <w:pPr>
+            <w:pStyle w:val="ndice2"/>
+            <w:tabs>
+              <w:tab w:val="right" w:leader="dot" w:pos="8494"/>
+            </w:tabs>
+            <w:rPr>
+              <w:rFonts w:eastAsiaTheme="minorEastAsia"/>
+              <w:noProof/>
+              <w:lang w:eastAsia="pt-PT"/>
+            </w:rPr>
+          </w:pPr>
+          <w:hyperlink w:anchor="_Toc296182025" w:history="1">
+            <w:r>
+              <w:rPr>
+                <w:rStyle w:val="Hiperligao"/>
+                <w:noProof/>
+              </w:rPr>
+              <w:t>3.7 Tempos absolutos de Processamento</w:t>
+            </w:r>
+            <w:r>
+              <w:rPr>
+                <w:noProof/>
+                <w:webHidden/>
+              </w:rPr>
+              <w:tab/>
+            </w:r>
+            <w:r>
+              <w:rPr>
+                <w:noProof/>
+                <w:webHidden/>
+              </w:rPr>
+              <w:fldChar w:fldCharType="begin"/>
+            </w:r>
+            <w:r>
+              <w:rPr>
+                <w:noProof/>
+                <w:webHidden/>
+              </w:rPr>
+              <w:instrText xml:space="preserve"> PAGEREF _Toc296182025 \h </w:instrText>
             </w:r>
             <w:r>
               <w:rPr>
@@ -2243,27 +2363,13 @@
               <w:lang w:eastAsia="pt-PT"/>
             </w:rPr>
           </w:pPr>
-          <w:hyperlink w:anchor="_Toc292127091" w:history="1">
+          <w:hyperlink w:anchor="_Toc296182026" w:history="1">
             <w:r>
               <w:rPr>
                 <w:rStyle w:val="Hiperligao"/>
                 <w:noProof/>
               </w:rPr>
-              <w:t>4.</w:t>
-            </w:r>
-            <w:r>
-              <w:rPr>
-                <w:rStyle w:val="Hiperligao"/>
-                <w:noProof/>
-              </w:rPr>
-              <w:t xml:space="preserve"> </w:t>
-            </w:r>
-            <w:r>
-              <w:rPr>
-                <w:rStyle w:val="Hiperligao"/>
-                <w:noProof/>
-              </w:rPr>
-              <w:t>Conclusões</w:t>
+              <w:t>4. Conclusões</w:t>
             </w:r>
             <w:r>
               <w:rPr>
@@ -2284,7 +2390,7 @@
                 <w:noProof/>
                 <w:webHidden/>
               </w:rPr>
-              <w:instrText xml:space="preserve"> PAGEREF _Toc292127091 \h </w:instrText>
+              <w:instrText xml:space="preserve"> PAGEREF _Toc296182026 \h </w:instrText>
             </w:r>
             <w:r>
               <w:rPr>
@@ -2327,7 +2433,7 @@
               <w:lang w:eastAsia="pt-PT"/>
             </w:rPr>
           </w:pPr>
-          <w:hyperlink w:anchor="_Toc292127092" w:history="1">
+          <w:hyperlink w:anchor="_Toc296182027" w:history="1">
             <w:r>
               <w:rPr>
                 <w:rStyle w:val="Hiperligao"/>
@@ -2354,7 +2460,7 @@
                 <w:noProof/>
                 <w:webHidden/>
               </w:rPr>
-              <w:instrText xml:space="preserve"> PAGEREF _Toc292127092 \h </w:instrText>
+              <w:instrText xml:space="preserve"> PAGEREF _Toc296182027 \h </w:instrText>
             </w:r>
             <w:r>
               <w:rPr>
@@ -2397,7 +2503,7 @@
               <w:lang w:eastAsia="pt-PT"/>
             </w:rPr>
           </w:pPr>
-          <w:hyperlink w:anchor="_Toc292127093" w:history="1">
+          <w:hyperlink w:anchor="_Toc296182028" w:history="1">
             <w:r>
               <w:rPr>
                 <w:rStyle w:val="Hiperligao"/>
@@ -2424,7 +2530,7 @@
                 <w:noProof/>
                 <w:webHidden/>
               </w:rPr>
-              <w:instrText xml:space="preserve"> PAGEREF _Toc292127093 \h </w:instrText>
+              <w:instrText xml:space="preserve"> PAGEREF _Toc296182028 \h </w:instrText>
             </w:r>
             <w:r>
               <w:rPr>
@@ -2444,7 +2550,7 @@
                 <w:noProof/>
                 <w:webHidden/>
               </w:rPr>
-              <w:t>23</w:t>
+              <w:t>24</w:t>
             </w:r>
             <w:r>
               <w:rPr>
@@ -2467,7 +2573,7 @@
               <w:lang w:eastAsia="pt-PT"/>
             </w:rPr>
           </w:pPr>
-          <w:hyperlink w:anchor="_Toc292127094" w:history="1">
+          <w:hyperlink w:anchor="_Toc296182029" w:history="1">
             <w:r>
               <w:rPr>
                 <w:rStyle w:val="Hiperligao"/>
@@ -2494,7 +2600,7 @@
                 <w:noProof/>
                 <w:webHidden/>
               </w:rPr>
-              <w:instrText xml:space="preserve"> PAGEREF _Toc292127094 \h </w:instrText>
+              <w:instrText xml:space="preserve"> PAGEREF _Toc296182029 \h </w:instrText>
             </w:r>
             <w:r>
               <w:rPr>
@@ -2514,7 +2620,7 @@
                 <w:noProof/>
                 <w:webHidden/>
               </w:rPr>
-              <w:t>23</w:t>
+              <w:t>24</w:t>
             </w:r>
             <w:r>
               <w:rPr>
@@ -2537,7 +2643,7 @@
               <w:lang w:eastAsia="pt-PT"/>
             </w:rPr>
           </w:pPr>
-          <w:hyperlink w:anchor="_Toc292127095" w:history="1">
+          <w:hyperlink w:anchor="_Toc296182030" w:history="1">
             <w:r>
               <w:rPr>
                 <w:rStyle w:val="Hiperligao"/>
@@ -2564,7 +2670,7 @@
                 <w:noProof/>
                 <w:webHidden/>
               </w:rPr>
-              <w:instrText xml:space="preserve"> PAGEREF _Toc292127095 \h </w:instrText>
+              <w:instrText xml:space="preserve"> PAGEREF _Toc296182030 \h </w:instrText>
             </w:r>
             <w:r>
               <w:rPr>
@@ -2584,7 +2690,7 @@
                 <w:noProof/>
                 <w:webHidden/>
               </w:rPr>
-              <w:t>24</w:t>
+              <w:t>25</w:t>
             </w:r>
             <w:r>
               <w:rPr>
@@ -2607,7 +2713,7 @@
               <w:lang w:eastAsia="pt-PT"/>
             </w:rPr>
           </w:pPr>
-          <w:hyperlink w:anchor="_Toc292127096" w:history="1">
+          <w:hyperlink w:anchor="_Toc296182031" w:history="1">
             <w:r>
               <w:rPr>
                 <w:rStyle w:val="Hiperligao"/>
@@ -2634,7 +2740,7 @@
                 <w:noProof/>
                 <w:webHidden/>
               </w:rPr>
-              <w:instrText xml:space="preserve"> PAGEREF _Toc292127096 \h </w:instrText>
+              <w:instrText xml:space="preserve"> PAGEREF _Toc296182031 \h </w:instrText>
             </w:r>
             <w:r>
               <w:rPr>
@@ -2654,7 +2760,7 @@
                 <w:noProof/>
                 <w:webHidden/>
               </w:rPr>
-              <w:t>25</w:t>
+              <w:t>26</w:t>
             </w:r>
             <w:r>
               <w:rPr>
@@ -2708,7 +2814,6 @@
           <w:sz w:val="28"/>
           <w:szCs w:val="28"/>
         </w:rPr>
-        <w:lastRenderedPageBreak/>
         <w:t xml:space="preserve">Índice de </w:t>
       </w:r>
       <w:r>
@@ -3791,7 +3896,7 @@
       <w:pPr>
         <w:pStyle w:val="Ttulo1"/>
       </w:pPr>
-      <w:bookmarkStart w:id="0" w:name="_Toc292127072"/>
+      <w:bookmarkStart w:id="0" w:name="_Toc296182005"/>
       <w:r>
         <w:lastRenderedPageBreak/>
         <w:t xml:space="preserve">1. </w:t>
@@ -4139,7 +4244,7 @@
       <w:pPr>
         <w:pStyle w:val="Ttulo2"/>
       </w:pPr>
-      <w:bookmarkStart w:id="1" w:name="_Toc292127073"/>
+      <w:bookmarkStart w:id="1" w:name="_Toc296182006"/>
       <w:r>
         <w:t xml:space="preserve">1.1 Objectivos e </w:t>
       </w:r>
@@ -5448,7 +5553,7 @@
       <w:pPr>
         <w:pStyle w:val="Ttulo2"/>
       </w:pPr>
-      <w:bookmarkStart w:id="6" w:name="_Toc292127074"/>
+      <w:bookmarkStart w:id="6" w:name="_Toc296182007"/>
       <w:r>
         <w:t>1.2 Análise de Recursos</w:t>
       </w:r>
@@ -6096,7 +6201,7 @@
       <w:pPr>
         <w:pStyle w:val="Ttulo2"/>
       </w:pPr>
-      <w:bookmarkStart w:id="7" w:name="_Toc292127075"/>
+      <w:bookmarkStart w:id="7" w:name="_Toc296182008"/>
       <w:r>
         <w:t>1.3 Organização do documento</w:t>
       </w:r>
@@ -6462,7 +6567,7 @@
       <w:pPr>
         <w:pStyle w:val="Ttulo1"/>
       </w:pPr>
-      <w:bookmarkStart w:id="8" w:name="_Toc292127076"/>
+      <w:bookmarkStart w:id="8" w:name="_Toc296182009"/>
       <w:r>
         <w:lastRenderedPageBreak/>
         <w:t>2.</w:t>
@@ -6490,7 +6595,7 @@
       <w:pPr>
         <w:pStyle w:val="Ttulo2"/>
       </w:pPr>
-      <w:bookmarkStart w:id="9" w:name="_Toc292127077"/>
+      <w:bookmarkStart w:id="9" w:name="_Toc296182010"/>
       <w:r>
         <w:t xml:space="preserve">2.1 </w:t>
       </w:r>
@@ -7073,7 +7178,7 @@
       <w:pPr>
         <w:pStyle w:val="Ttulo2"/>
       </w:pPr>
-      <w:bookmarkStart w:id="12" w:name="_Toc292127078"/>
+      <w:bookmarkStart w:id="12" w:name="_Toc296182011"/>
       <w:r>
         <w:lastRenderedPageBreak/>
         <w:t>2.2 Descrição</w:t>
@@ -10547,7 +10652,7 @@
         </w:rPr>
       </w:pPr>
       <w:bookmarkStart w:id="20" w:name="_Ref291760242"/>
-      <w:bookmarkStart w:id="21" w:name="_Toc292127079"/>
+      <w:bookmarkStart w:id="21" w:name="_Toc296182012"/>
       <w:r>
         <w:rPr>
           <w:rFonts w:eastAsiaTheme="minorEastAsia"/>
@@ -12000,7 +12105,7 @@
           <w:rFonts w:eastAsiaTheme="minorEastAsia"/>
         </w:rPr>
       </w:pPr>
-      <w:bookmarkStart w:id="24" w:name="_Toc292127080"/>
+      <w:bookmarkStart w:id="24" w:name="_Toc296182013"/>
       <w:r>
         <w:rPr>
           <w:rFonts w:eastAsiaTheme="minorEastAsia"/>
@@ -12008,13 +12113,13 @@
         <w:lastRenderedPageBreak/>
         <w:t xml:space="preserve">3. </w:t>
       </w:r>
+      <w:r>
+        <w:rPr>
+          <w:rFonts w:eastAsiaTheme="minorEastAsia"/>
+        </w:rPr>
+        <w:t>Infra-estrutura de processamento de sinal</w:t>
+      </w:r>
       <w:bookmarkEnd w:id="24"/>
-      <w:r>
-        <w:rPr>
-          <w:rFonts w:eastAsiaTheme="minorEastAsia"/>
-        </w:rPr>
-        <w:t>Infra-estrutura de processamento de sinal</w:t>
-      </w:r>
     </w:p>
     <w:p>
       <w:pPr>
@@ -12026,7 +12131,7 @@
       <w:pPr>
         <w:pStyle w:val="Ttulo2"/>
       </w:pPr>
-      <w:bookmarkStart w:id="25" w:name="_Toc292127081"/>
+      <w:bookmarkStart w:id="25" w:name="_Toc296182014"/>
       <w:r>
         <w:t>3.1 Introdução</w:t>
       </w:r>
@@ -12105,7 +12210,7 @@
       <w:pPr>
         <w:pStyle w:val="Ttulo2"/>
       </w:pPr>
-      <w:bookmarkStart w:id="26" w:name="_Toc292127082"/>
+      <w:bookmarkStart w:id="26" w:name="_Toc296182015"/>
       <w:r>
         <w:t xml:space="preserve">3.2 </w:t>
       </w:r>
@@ -12751,6 +12856,32 @@
         </w:rPr>
         <w:t>.</w:t>
       </w:r>
+      <w:r>
+        <w:rPr>
+          <w:rFonts w:ascii="Times New Roman" w:eastAsiaTheme="minorEastAsia" w:hAnsi="Times New Roman" w:cs="Times New Roman"/>
+          <w:sz w:val="24"/>
+          <w:szCs w:val="24"/>
+        </w:rPr>
+        <w:t xml:space="preserve"> (mais a frente iremos falar das diferenças e </w:t>
+      </w:r>
+      <w:proofErr w:type="spellStart"/>
+      <w:r>
+        <w:rPr>
+          <w:rFonts w:ascii="Times New Roman" w:eastAsiaTheme="minorEastAsia" w:hAnsi="Times New Roman" w:cs="Times New Roman"/>
+          <w:sz w:val="24"/>
+          <w:szCs w:val="24"/>
+        </w:rPr>
+        <w:t>opcoes</w:t>
+      </w:r>
+      <w:proofErr w:type="spellEnd"/>
+      <w:r>
+        <w:rPr>
+          <w:rFonts w:ascii="Times New Roman" w:eastAsiaTheme="minorEastAsia" w:hAnsi="Times New Roman" w:cs="Times New Roman"/>
+          <w:sz w:val="24"/>
+          <w:szCs w:val="24"/>
+        </w:rPr>
+        <w:t>)</w:t>
+      </w:r>
     </w:p>
     <w:p>
       <w:pPr>
@@ -12776,7 +12907,7 @@
         <w:pStyle w:val="Ttulo2"/>
       </w:pPr>
       <w:bookmarkStart w:id="29" w:name="_Toc290744083"/>
-      <w:bookmarkStart w:id="30" w:name="_Toc292127083"/>
+      <w:bookmarkStart w:id="30" w:name="_Toc296182016"/>
       <w:r>
         <w:t>3</w:t>
       </w:r>
@@ -18583,6 +18714,7 @@
           <w:sz w:val="24"/>
           <w:szCs w:val="24"/>
         </w:rPr>
+        <w:lastRenderedPageBreak/>
         <w:br w:type="page"/>
       </w:r>
     </w:p>
@@ -18593,7 +18725,7 @@
           <w:rFonts w:eastAsiaTheme="minorEastAsia"/>
         </w:rPr>
       </w:pPr>
-      <w:bookmarkStart w:id="33" w:name="_Toc292127084"/>
+      <w:bookmarkStart w:id="33" w:name="_Toc296182017"/>
       <w:r>
         <w:rPr>
           <w:rFonts w:eastAsiaTheme="minorEastAsia"/>
@@ -18607,7 +18739,7 @@
       <w:pPr>
         <w:pStyle w:val="Ttulo3"/>
       </w:pPr>
-      <w:bookmarkStart w:id="34" w:name="_Toc292127085"/>
+      <w:bookmarkStart w:id="34" w:name="_Toc296182018"/>
       <w:r>
         <w:t>3.4.1 Introdução</w:t>
       </w:r>
@@ -18810,7 +18942,7 @@
           <w:rFonts w:eastAsiaTheme="minorEastAsia"/>
         </w:rPr>
       </w:pPr>
-      <w:bookmarkStart w:id="35" w:name="_Toc292127086"/>
+      <w:bookmarkStart w:id="35" w:name="_Toc296182019"/>
       <w:r>
         <w:rPr>
           <w:rFonts w:eastAsiaTheme="minorEastAsia"/>
@@ -19361,7 +19493,7 @@
       <w:pPr>
         <w:pStyle w:val="Ttulo3"/>
       </w:pPr>
-      <w:bookmarkStart w:id="37" w:name="_Toc292127087"/>
+      <w:bookmarkStart w:id="37" w:name="_Toc296182020"/>
       <w:r>
         <w:t>3.4.3 Descrição e Resultados</w:t>
       </w:r>
@@ -20603,7 +20735,6 @@
       <w:pPr>
         <w:pStyle w:val="Ttulo2"/>
       </w:pPr>
-      <w:bookmarkStart w:id="42" w:name="_Toc292127088"/>
     </w:p>
     <w:p>
       <w:pPr>
@@ -20629,6 +20760,7 @@
       <w:pPr>
         <w:pStyle w:val="Ttulo2"/>
       </w:pPr>
+      <w:bookmarkStart w:id="42" w:name="_Toc296182021"/>
       <w:r>
         <w:lastRenderedPageBreak/>
         <w:t>3.5 Tratamento da Resolução do Goertzel</w:t>
@@ -22992,7 +23124,7 @@
     </w:p>
     <w:tbl>
       <w:tblPr>
-        <w:tblStyle w:val="ListaMdia2"/>
+        <w:tblStyle w:val="ListaMdia21"/>
         <w:tblpPr w:leftFromText="141" w:rightFromText="141" w:vertAnchor="text" w:horzAnchor="margin" w:tblpY="1811"/>
         <w:tblW w:w="0" w:type="auto"/>
         <w:tblLook w:val="04A0"/>
@@ -23786,14 +23918,18 @@
         </w:rPr>
         <w:br/>
       </w:r>
-      <w:r>
-        <w:rPr>
-          <w:rStyle w:val="Ttulo2Carcter"/>
-        </w:rPr>
-        <w:lastRenderedPageBreak/>
+    </w:p>
+    <w:p>
+      <w:pPr>
+        <w:pStyle w:val="Ttulo2"/>
+      </w:pPr>
+      <w:bookmarkStart w:id="46" w:name="_Toc296182022"/>
+      <w:r>
         <w:t>3.6 Filtragem do sinal</w:t>
       </w:r>
+      <w:bookmarkEnd w:id="46"/>
     </w:p>
+    <w:p/>
     <w:p>
       <w:pPr>
         <w:tabs>
@@ -23894,7 +24030,7 @@
     </w:p>
     <w:tbl>
       <w:tblPr>
-        <w:tblStyle w:val="SombreadoClaro"/>
+        <w:tblStyle w:val="SombreadoClaro4"/>
         <w:tblW w:w="0" w:type="auto"/>
         <w:jc w:val="center"/>
         <w:tblLook w:val="04A0"/>
@@ -24173,8 +24309,8 @@
       <w:r>
         <w:br/>
       </w:r>
-      <w:bookmarkStart w:id="46" w:name="_Ref296093017"/>
       <w:bookmarkStart w:id="47" w:name="_Ref296093022"/>
+      <w:bookmarkStart w:id="48" w:name="_Ref296093017"/>
       <w:r>
         <w:t xml:space="preserve">Tabela </w:t>
       </w:r>
@@ -24190,7 +24326,7 @@
       <w:r>
         <w:t xml:space="preserve"> - Exemplos de frequências com o mesmo coeficiente.</w:t>
       </w:r>
-      <w:bookmarkEnd w:id="46"/>
+      <w:bookmarkEnd w:id="48"/>
     </w:p>
     <w:p>
       <w:pPr>
@@ -24216,7 +24352,23 @@
           <w:sz w:val="24"/>
           <w:szCs w:val="24"/>
         </w:rPr>
-        <w:t xml:space="preserve"> a complexidade de arranjar coeficientes para todas as 88 frequências diferentes quando estas não partilham valores de frequências de amostragem nem de </w:t>
+        <w:t xml:space="preserve"> a complexidade de arranjar coeficientes </w:t>
+      </w:r>
+      <w:r>
+        <w:rPr>
+          <w:rFonts w:ascii="Times New Roman" w:eastAsiaTheme="minorEastAsia" w:hAnsi="Times New Roman" w:cs="Times New Roman"/>
+          <w:sz w:val="24"/>
+          <w:szCs w:val="24"/>
+        </w:rPr>
+        <w:t xml:space="preserve">diferentes </w:t>
+      </w:r>
+      <w:r>
+        <w:rPr>
+          <w:rFonts w:ascii="Times New Roman" w:eastAsiaTheme="minorEastAsia" w:hAnsi="Times New Roman" w:cs="Times New Roman"/>
+          <w:sz w:val="24"/>
+          <w:szCs w:val="24"/>
+        </w:rPr>
+        <w:t xml:space="preserve">para todas as 88 frequências quando estas não partilham valores de frequências de amostragem nem de </w:t>
       </w:r>
       <w:r>
         <w:rPr>
@@ -24303,6 +24455,7 @@
           <w:rFonts w:eastAsiaTheme="minorEastAsia"/>
         </w:rPr>
       </w:pPr>
+      <w:bookmarkStart w:id="49" w:name="_Toc296182023"/>
       <w:r>
         <w:rPr>
           <w:rFonts w:eastAsiaTheme="minorEastAsia"/>
@@ -24317,6 +24470,7 @@
         </w:rPr>
         <w:t>FIR</w:t>
       </w:r>
+      <w:bookmarkEnd w:id="49"/>
     </w:p>
     <w:p>
       <w:pPr>
@@ -24387,7 +24541,7 @@
           <w:i/>
         </w:rPr>
       </w:pPr>
-      <w:bookmarkStart w:id="48" w:name="_Ref296096883"/>
+      <w:bookmarkStart w:id="50" w:name="_Ref296096883"/>
       <w:r>
         <w:t xml:space="preserve">Figura </w:t>
       </w:r>
@@ -24399,7 +24553,7 @@
           <w:t>5</w:t>
         </w:r>
       </w:fldSimple>
-      <w:bookmarkEnd w:id="48"/>
+      <w:bookmarkEnd w:id="50"/>
       <w:r>
         <w:t xml:space="preserve"> - Diagrama de blocos de um filtro </w:t>
       </w:r>
@@ -24681,7 +24835,7 @@
                 <w:szCs w:val="24"/>
               </w:rPr>
             </w:pPr>
-            <w:bookmarkStart w:id="49" w:name="_Ref296098387"/>
+            <w:bookmarkStart w:id="51" w:name="_Ref296098387"/>
             <w:r>
               <w:t>(</w:t>
             </w:r>
@@ -24696,7 +24850,7 @@
             <w:r>
               <w:t>)</w:t>
             </w:r>
-            <w:bookmarkEnd w:id="49"/>
+            <w:bookmarkEnd w:id="51"/>
           </w:p>
         </w:tc>
       </w:tr>
@@ -24851,7 +25005,7 @@
           <w:sz w:val="24"/>
           <w:szCs w:val="24"/>
         </w:rPr>
-        <w:t xml:space="preserve"> são calculados a partir da resposta </w:t>
+        <w:t xml:space="preserve"> são calculados a partir da resposta impulsional de um filtro </w:t>
       </w:r>
       <w:proofErr w:type="spellStart"/>
       <w:r>
@@ -24860,7 +25014,7 @@
           <w:sz w:val="24"/>
           <w:szCs w:val="24"/>
         </w:rPr>
-        <w:t>impulsional</w:t>
+        <w:t>passa-banda</w:t>
       </w:r>
       <w:proofErr w:type="spellEnd"/>
       <w:r>
@@ -24869,24 +25023,6 @@
           <w:sz w:val="24"/>
           <w:szCs w:val="24"/>
         </w:rPr>
-        <w:t xml:space="preserve"> de um filtro </w:t>
-      </w:r>
-      <w:proofErr w:type="spellStart"/>
-      <w:r>
-        <w:rPr>
-          <w:rFonts w:ascii="Times New Roman" w:eastAsiaTheme="minorEastAsia" w:hAnsi="Times New Roman" w:cs="Times New Roman"/>
-          <w:sz w:val="24"/>
-          <w:szCs w:val="24"/>
-        </w:rPr>
-        <w:t>passa-banda</w:t>
-      </w:r>
-      <w:proofErr w:type="spellEnd"/>
-      <w:r>
-        <w:rPr>
-          <w:rFonts w:ascii="Times New Roman" w:eastAsiaTheme="minorEastAsia" w:hAnsi="Times New Roman" w:cs="Times New Roman"/>
-          <w:sz w:val="24"/>
-          <w:szCs w:val="24"/>
-        </w:rPr>
         <w:t>, que por sua vez é calculad</w:t>
       </w:r>
       <w:r>
@@ -24911,43 +25047,7 @@
           <w:sz w:val="24"/>
           <w:szCs w:val="24"/>
         </w:rPr>
-        <w:t xml:space="preserve">com a diferença da resposta </w:t>
-      </w:r>
-      <w:proofErr w:type="spellStart"/>
-      <w:r>
-        <w:rPr>
-          <w:rFonts w:ascii="Times New Roman" w:eastAsiaTheme="minorEastAsia" w:hAnsi="Times New Roman" w:cs="Times New Roman"/>
-          <w:sz w:val="24"/>
-          <w:szCs w:val="24"/>
-        </w:rPr>
-        <w:t>impulsional</w:t>
-      </w:r>
-      <w:proofErr w:type="spellEnd"/>
-      <w:r>
-        <w:rPr>
-          <w:rFonts w:ascii="Times New Roman" w:eastAsiaTheme="minorEastAsia" w:hAnsi="Times New Roman" w:cs="Times New Roman"/>
-          <w:sz w:val="24"/>
-          <w:szCs w:val="24"/>
-        </w:rPr>
-        <w:t xml:space="preserve"> de dois filtros </w:t>
-      </w:r>
-      <w:proofErr w:type="spellStart"/>
-      <w:r>
-        <w:rPr>
-          <w:rFonts w:ascii="Times New Roman" w:eastAsiaTheme="minorEastAsia" w:hAnsi="Times New Roman" w:cs="Times New Roman"/>
-          <w:sz w:val="24"/>
-          <w:szCs w:val="24"/>
-        </w:rPr>
-        <w:t>passa-baixo</w:t>
-      </w:r>
-      <w:proofErr w:type="spellEnd"/>
-      <w:r>
-        <w:rPr>
-          <w:rFonts w:ascii="Times New Roman" w:eastAsiaTheme="minorEastAsia" w:hAnsi="Times New Roman" w:cs="Times New Roman"/>
-          <w:sz w:val="24"/>
-          <w:szCs w:val="24"/>
-        </w:rPr>
-        <w:t xml:space="preserve"> como demonstra a equação </w:t>
+        <w:t xml:space="preserve">com a diferença da resposta impulsional de dois filtros passa-baixo como demonstra a equação </w:t>
       </w:r>
       <w:r>
         <w:rPr>
@@ -25080,14 +25180,7 @@
                     <w:rFonts w:ascii="Cambria Math" w:eastAsiaTheme="minorEastAsia" w:hAnsi="Cambria Math" w:cs="Times New Roman"/>
                     <w:szCs w:val="24"/>
                   </w:rPr>
-                  <m:t xml:space="preserve">= </m:t>
-                </m:r>
-                <m:r>
-                  <w:rPr>
-                    <w:rFonts w:ascii="Cambria Math" w:eastAsiaTheme="minorEastAsia" w:hAnsi="Cambria Math" w:cs="Times New Roman"/>
-                    <w:szCs w:val="24"/>
-                  </w:rPr>
-                  <m:t>H</m:t>
+                  <m:t>= H</m:t>
                 </m:r>
                 <m:d>
                   <m:dPr>
@@ -25272,14 +25365,7 @@
                     <w:rFonts w:ascii="Cambria Math" w:eastAsiaTheme="minorEastAsia" w:hAnsi="Cambria Math" w:cs="Times New Roman"/>
                     <w:szCs w:val="24"/>
                   </w:rPr>
-                  <m:t xml:space="preserve"> ,</m:t>
-                </m:r>
-                <m:r>
-                  <w:rPr>
-                    <w:rFonts w:ascii="Cambria Math" w:eastAsiaTheme="minorEastAsia" w:hAnsi="Cambria Math" w:cs="Times New Roman"/>
-                    <w:szCs w:val="24"/>
-                  </w:rPr>
-                  <m:t>onde f1&gt;f0</m:t>
+                  <m:t xml:space="preserve"> ,onde f1&gt;f0</m:t>
                 </m:r>
               </m:oMath>
             </m:oMathPara>
@@ -25298,7 +25384,7 @@
                 <w:szCs w:val="24"/>
               </w:rPr>
             </w:pPr>
-            <w:bookmarkStart w:id="50" w:name="_Ref296099121"/>
+            <w:bookmarkStart w:id="52" w:name="_Ref296099121"/>
             <w:r>
               <w:t>(</w:t>
             </w:r>
@@ -25313,7 +25399,7 @@
             <w:r>
               <w:t>)</w:t>
             </w:r>
-            <w:bookmarkEnd w:id="50"/>
+            <w:bookmarkEnd w:id="52"/>
           </w:p>
         </w:tc>
       </w:tr>
@@ -25493,14 +25579,7 @@
                     <w:rFonts w:ascii="Cambria Math" w:eastAsiaTheme="minorEastAsia" w:hAnsi="Cambria Math" w:cs="Times New Roman"/>
                     <w:szCs w:val="24"/>
                   </w:rPr>
-                  <m:t>(x)</m:t>
-                </m:r>
-                <m:r>
-                  <w:rPr>
-                    <w:rFonts w:ascii="Cambria Math" w:eastAsiaTheme="minorEastAsia" w:hAnsi="Cambria Math" w:cs="Times New Roman"/>
-                    <w:szCs w:val="24"/>
-                  </w:rPr>
-                  <m:t>=</m:t>
+                  <m:t>(x)=</m:t>
                 </m:r>
                 <m:f>
                   <m:fPr>
@@ -25742,7 +25821,23 @@
           <w:sz w:val="24"/>
           <w:szCs w:val="24"/>
         </w:rPr>
-        <w:t xml:space="preserve"> represente a frequência normalizada e é calculada com a seguinte expressão:</w:t>
+        <w:t xml:space="preserve"> represent</w:t>
+      </w:r>
+      <w:r>
+        <w:rPr>
+          <w:rFonts w:ascii="Times New Roman" w:eastAsiaTheme="minorEastAsia" w:hAnsi="Times New Roman" w:cs="Times New Roman"/>
+          <w:sz w:val="24"/>
+          <w:szCs w:val="24"/>
+        </w:rPr>
+        <w:t>a</w:t>
+      </w:r>
+      <w:r>
+        <w:rPr>
+          <w:rFonts w:ascii="Times New Roman" w:eastAsiaTheme="minorEastAsia" w:hAnsi="Times New Roman" w:cs="Times New Roman"/>
+          <w:sz w:val="24"/>
+          <w:szCs w:val="24"/>
+        </w:rPr>
+        <w:t xml:space="preserve"> a frequência normalizada e é calculada com a seguinte expressão:</w:t>
       </w:r>
     </w:p>
     <w:tbl>
@@ -26000,7 +26095,15 @@
           <w:sz w:val="24"/>
           <w:szCs w:val="24"/>
         </w:rPr>
-        <w:t xml:space="preserve">a resposta </w:t>
+        <w:t xml:space="preserve">a resposta impulsional do filtro de </w:t>
+      </w:r>
+      <w:r>
+        <w:rPr>
+          <w:rFonts w:ascii="Times New Roman" w:eastAsiaTheme="minorEastAsia" w:hAnsi="Times New Roman" w:cs="Times New Roman"/>
+          <w:sz w:val="24"/>
+          <w:szCs w:val="24"/>
+        </w:rPr>
+        <w:t xml:space="preserve"> </w:t>
       </w:r>
       <w:proofErr w:type="spellStart"/>
       <w:r>
@@ -26009,7 +26112,15 @@
           <w:sz w:val="24"/>
           <w:szCs w:val="24"/>
         </w:rPr>
-        <w:t>impulsional</w:t>
+        <w:t>e</w:t>
+      </w:r>
+      <w:r>
+        <w:rPr>
+          <w:rFonts w:ascii="Times New Roman" w:eastAsiaTheme="minorEastAsia" w:hAnsi="Times New Roman" w:cs="Times New Roman"/>
+          <w:sz w:val="24"/>
+          <w:szCs w:val="24"/>
+        </w:rPr>
+        <w:t>maneira</w:t>
       </w:r>
       <w:proofErr w:type="spellEnd"/>
       <w:r>
@@ -26018,7 +26129,7 @@
           <w:sz w:val="24"/>
           <w:szCs w:val="24"/>
         </w:rPr>
-        <w:t xml:space="preserve"> do filtro de maneira a minimizar o ganho das frequências próximas das frequências de corte.</w:t>
+        <w:t xml:space="preserve"> a minimizar o ganho das frequências próximas das frequências de corte.</w:t>
       </w:r>
     </w:p>
     <w:p>
@@ -26055,15 +26166,27 @@
           <w:rFonts w:eastAsiaTheme="minorEastAsia"/>
         </w:rPr>
       </w:pPr>
-      <w:bookmarkStart w:id="51" w:name="_Toc292127089"/>
+      <w:bookmarkStart w:id="53" w:name="_Toc296182024"/>
       <w:r>
         <w:rPr>
           <w:rFonts w:eastAsiaTheme="minorEastAsia"/>
         </w:rPr>
         <w:lastRenderedPageBreak/>
-        <w:t>3.6 Controlador dos filtros Goertzel</w:t>
-      </w:r>
-      <w:bookmarkEnd w:id="51"/>
+        <w:t>3.</w:t>
+      </w:r>
+      <w:r>
+        <w:rPr>
+          <w:rFonts w:eastAsiaTheme="minorEastAsia"/>
+        </w:rPr>
+        <w:t>7</w:t>
+      </w:r>
+      <w:r>
+        <w:rPr>
+          <w:rFonts w:eastAsiaTheme="minorEastAsia"/>
+        </w:rPr>
+        <w:t xml:space="preserve"> Controlador dos filtros Goertzel</w:t>
+      </w:r>
+      <w:bookmarkEnd w:id="53"/>
     </w:p>
     <w:p/>
     <w:p>
@@ -26156,8 +26279,8 @@
                       <w:rFonts w:eastAsiaTheme="minorEastAsia"/>
                     </w:rPr>
                   </w:pPr>
-                  <w:bookmarkStart w:id="52" w:name="_Ref291761536"/>
-                  <w:bookmarkStart w:id="53" w:name="_Toc292127101"/>
+                  <w:bookmarkStart w:id="54" w:name="_Ref291761536"/>
+                  <w:bookmarkStart w:id="55" w:name="_Toc292127101"/>
                   <w:r>
                     <w:t xml:space="preserve">Figura </w:t>
                   </w:r>
@@ -26169,14 +26292,14 @@
                       <w:t>6</w:t>
                     </w:r>
                   </w:fldSimple>
-                  <w:bookmarkEnd w:id="52"/>
+                  <w:bookmarkEnd w:id="54"/>
                   <w:r>
                     <w:t xml:space="preserve"> - </w:t>
                   </w:r>
                   <w:r>
                     <w:t>Diagrama de blocos do processamento de sinal.</w:t>
                   </w:r>
-                  <w:bookmarkEnd w:id="53"/>
+                  <w:bookmarkEnd w:id="55"/>
                 </w:p>
               </w:txbxContent>
             </v:textbox>
@@ -26906,8 +27029,8 @@
           <w:rFonts w:eastAsiaTheme="minorEastAsia"/>
         </w:rPr>
       </w:pPr>
-      <w:bookmarkStart w:id="54" w:name="_Toc291600738"/>
-      <w:bookmarkStart w:id="55" w:name="_Toc292127090"/>
+      <w:bookmarkStart w:id="56" w:name="_Toc291600738"/>
+      <w:bookmarkStart w:id="57" w:name="_Toc296182025"/>
       <w:r>
         <w:rPr>
           <w:rFonts w:eastAsiaTheme="minorEastAsia"/>
@@ -26932,8 +27055,8 @@
         </w:rPr>
         <w:t xml:space="preserve"> Tempos absolutos de Processamento</w:t>
       </w:r>
-      <w:bookmarkEnd w:id="54"/>
-      <w:bookmarkEnd w:id="55"/>
+      <w:bookmarkEnd w:id="56"/>
+      <w:bookmarkEnd w:id="57"/>
       <w:r>
         <w:rPr>
           <w:rFonts w:eastAsiaTheme="minorEastAsia"/>
@@ -28171,9 +28294,9 @@
           <w:szCs w:val="24"/>
         </w:rPr>
       </w:pPr>
-      <w:bookmarkStart w:id="56" w:name="_Ref291588315"/>
-      <w:bookmarkStart w:id="57" w:name="_Toc291590959"/>
-      <w:bookmarkStart w:id="58" w:name="_Toc292127127"/>
+      <w:bookmarkStart w:id="58" w:name="_Ref291588315"/>
+      <w:bookmarkStart w:id="59" w:name="_Toc291590959"/>
+      <w:bookmarkStart w:id="60" w:name="_Toc292127127"/>
       <w:r>
         <w:t xml:space="preserve">Tabela </w:t>
       </w:r>
@@ -28185,7 +28308,7 @@
           <w:t>6</w:t>
         </w:r>
       </w:fldSimple>
-      <w:bookmarkEnd w:id="56"/>
+      <w:bookmarkEnd w:id="58"/>
       <w:r>
         <w:t xml:space="preserve"> - </w:t>
       </w:r>
@@ -28201,8 +28324,8 @@
       <w:r>
         <w:t>.</w:t>
       </w:r>
-      <w:bookmarkEnd w:id="57"/>
-      <w:bookmarkEnd w:id="58"/>
+      <w:bookmarkEnd w:id="59"/>
+      <w:bookmarkEnd w:id="60"/>
     </w:p>
     <w:p>
       <w:pPr>
@@ -28392,7 +28515,7 @@
           <w:rFonts w:eastAsiaTheme="minorEastAsia"/>
         </w:rPr>
       </w:pPr>
-      <w:bookmarkStart w:id="59" w:name="_Toc292127091"/>
+      <w:bookmarkStart w:id="61" w:name="_Toc296182026"/>
       <w:r>
         <w:rPr>
           <w:rFonts w:eastAsiaTheme="minorEastAsia"/>
@@ -28411,7 +28534,7 @@
         </w:rPr>
         <w:t>Conclusões</w:t>
       </w:r>
-      <w:bookmarkEnd w:id="59"/>
+      <w:bookmarkEnd w:id="61"/>
     </w:p>
     <w:p/>
     <w:p>
@@ -28604,7 +28727,7 @@
       <w:pPr>
         <w:pStyle w:val="Ttulo2"/>
       </w:pPr>
-      <w:bookmarkStart w:id="60" w:name="_Toc292127092"/>
+      <w:bookmarkStart w:id="62" w:name="_Toc296182027"/>
       <w:r>
         <w:t>4.</w:t>
       </w:r>
@@ -28617,7 +28740,7 @@
       <w:r>
         <w:t>Goertzel vs Transformada de Fourier (FFT)</w:t>
       </w:r>
-      <w:bookmarkEnd w:id="60"/>
+      <w:bookmarkEnd w:id="62"/>
     </w:p>
     <w:p/>
     <w:p>
@@ -29206,12 +29329,12 @@
       <w:pPr>
         <w:pStyle w:val="Ttulo2"/>
       </w:pPr>
-      <w:bookmarkStart w:id="61" w:name="_Toc292127093"/>
+      <w:bookmarkStart w:id="63" w:name="_Toc296182028"/>
       <w:r>
         <w:lastRenderedPageBreak/>
         <w:t>4.2 Portabilidade</w:t>
       </w:r>
-      <w:bookmarkEnd w:id="61"/>
+      <w:bookmarkEnd w:id="63"/>
     </w:p>
     <w:p/>
     <w:p>
@@ -29280,14 +29403,14 @@
           <w:rFonts w:eastAsiaTheme="minorEastAsia"/>
         </w:rPr>
       </w:pPr>
-      <w:bookmarkStart w:id="62" w:name="_Toc292127094"/>
+      <w:bookmarkStart w:id="64" w:name="_Toc296182029"/>
       <w:r>
         <w:rPr>
           <w:rFonts w:eastAsiaTheme="minorEastAsia"/>
         </w:rPr>
         <w:t>4.3 Trabalho Futuro</w:t>
       </w:r>
-      <w:bookmarkEnd w:id="62"/>
+      <w:bookmarkEnd w:id="64"/>
     </w:p>
     <w:p/>
     <w:p>
@@ -29437,7 +29560,6 @@
         </w:rPr>
         <w:t xml:space="preserve"> </w:t>
       </w:r>
-      <w:proofErr w:type="spellStart"/>
       <w:r>
         <w:rPr>
           <w:rFonts w:ascii="Times New Roman" w:hAnsi="Times New Roman" w:cs="Times New Roman"/>
@@ -29447,7 +29569,6 @@
         </w:rPr>
         <w:t>target</w:t>
       </w:r>
-      <w:proofErr w:type="spellEnd"/>
       <w:r>
         <w:rPr>
           <w:rFonts w:ascii="Times New Roman" w:hAnsi="Times New Roman" w:cs="Times New Roman"/>
@@ -29847,12 +29968,12 @@
       <w:pPr>
         <w:pStyle w:val="Ttulo3"/>
       </w:pPr>
-      <w:bookmarkStart w:id="63" w:name="_Toc292127095"/>
+      <w:bookmarkStart w:id="65" w:name="_Toc296182030"/>
       <w:r>
         <w:lastRenderedPageBreak/>
         <w:t>4.3.1 Planeamento</w:t>
       </w:r>
-      <w:bookmarkEnd w:id="63"/>
+      <w:bookmarkEnd w:id="65"/>
     </w:p>
     <w:p>
       <w:pPr>
@@ -30007,9 +30128,9 @@
         <w:ind w:left="-142"/>
         <w:jc w:val="center"/>
       </w:pPr>
-      <w:bookmarkStart w:id="64" w:name="_Ref292126780"/>
-      <w:bookmarkStart w:id="65" w:name="_Ref292126770"/>
-      <w:bookmarkStart w:id="66" w:name="_Toc292127103"/>
+      <w:bookmarkStart w:id="66" w:name="_Ref292126780"/>
+      <w:bookmarkStart w:id="67" w:name="_Ref292126770"/>
+      <w:bookmarkStart w:id="68" w:name="_Toc292127103"/>
       <w:r>
         <w:t xml:space="preserve">Figura </w:t>
       </w:r>
@@ -30031,12 +30152,12 @@
       <w:r>
         <w:fldChar w:fldCharType="end"/>
       </w:r>
-      <w:bookmarkEnd w:id="64"/>
+      <w:bookmarkEnd w:id="66"/>
       <w:r>
         <w:t xml:space="preserve"> - Planeamento</w:t>
       </w:r>
-      <w:bookmarkEnd w:id="65"/>
-      <w:bookmarkEnd w:id="66"/>
+      <w:bookmarkEnd w:id="67"/>
+      <w:bookmarkEnd w:id="68"/>
     </w:p>
     <w:p>
       <w:pPr>
@@ -30351,7 +30472,7 @@
           <w:r>
             <w:t xml:space="preserve"> </w:t>
           </w:r>
-          <w:bookmarkStart w:id="67" w:name="_Toc292127096"/>
+          <w:bookmarkStart w:id="69" w:name="_Toc296182031"/>
           <w:r>
             <w:t>Ref</w:t>
           </w:r>
@@ -30367,7 +30488,7 @@
           <w:r>
             <w:t>ncias</w:t>
           </w:r>
-          <w:bookmarkEnd w:id="67"/>
+          <w:bookmarkEnd w:id="69"/>
           <w:r>
             <w:t xml:space="preserve"> </w:t>
           </w:r>
@@ -30434,14 +30555,14 @@
                     <w:noProof/>
                   </w:rPr>
                 </w:pPr>
-                <w:bookmarkStart w:id="68" w:name="ARM11"/>
+                <w:bookmarkStart w:id="70" w:name="ARM11"/>
                 <w:r>
                   <w:rPr>
                     <w:noProof/>
                   </w:rPr>
                   <w:t>[1]</w:t>
                 </w:r>
-                <w:bookmarkEnd w:id="68"/>
+                <w:bookmarkEnd w:id="70"/>
               </w:p>
             </w:tc>
             <w:tc>
@@ -30500,14 +30621,14 @@
                     <w:noProof/>
                   </w:rPr>
                 </w:pPr>
-                <w:bookmarkStart w:id="69" w:name="1"/>
+                <w:bookmarkStart w:id="71" w:name="1"/>
                 <w:r>
                   <w:rPr>
                     <w:noProof/>
                   </w:rPr>
                   <w:t>[2]</w:t>
                 </w:r>
-                <w:bookmarkEnd w:id="69"/>
+                <w:bookmarkEnd w:id="71"/>
               </w:p>
             </w:tc>
             <w:tc>
@@ -30568,14 +30689,14 @@
                     <w:noProof/>
                   </w:rPr>
                 </w:pPr>
-                <w:bookmarkStart w:id="70" w:name="Kei11"/>
+                <w:bookmarkStart w:id="72" w:name="Kei11"/>
                 <w:r>
                   <w:rPr>
                     <w:noProof/>
                   </w:rPr>
                   <w:t>[3]</w:t>
                 </w:r>
-                <w:bookmarkEnd w:id="70"/>
+                <w:bookmarkEnd w:id="72"/>
               </w:p>
             </w:tc>
             <w:tc>
@@ -30627,14 +30748,14 @@
                     <w:noProof/>
                   </w:rPr>
                 </w:pPr>
-                <w:bookmarkStart w:id="71" w:name="Rob01"/>
+                <w:bookmarkStart w:id="73" w:name="Rob01"/>
                 <w:r>
                   <w:rPr>
                     <w:noProof/>
                   </w:rPr>
                   <w:t>[4]</w:t>
                 </w:r>
-                <w:bookmarkEnd w:id="71"/>
+                <w:bookmarkEnd w:id="73"/>
               </w:p>
             </w:tc>
             <w:tc>
@@ -30679,14 +30800,14 @@
                     <w:noProof/>
                   </w:rPr>
                 </w:pPr>
-                <w:bookmarkStart w:id="72" w:name="Gen1"/>
+                <w:bookmarkStart w:id="74" w:name="Gen1"/>
                 <w:r>
                   <w:rPr>
                     <w:noProof/>
                   </w:rPr>
                   <w:t>[5]</w:t>
                 </w:r>
-                <w:bookmarkEnd w:id="72"/>
+                <w:bookmarkEnd w:id="74"/>
               </w:p>
             </w:tc>
             <w:tc>
@@ -30745,14 +30866,14 @@
                     <w:noProof/>
                   </w:rPr>
                 </w:pPr>
-                <w:bookmarkStart w:id="73" w:name="MarcadorPosição1"/>
+                <w:bookmarkStart w:id="75" w:name="MarcadorPosição1"/>
                 <w:r>
                   <w:rPr>
                     <w:noProof/>
                   </w:rPr>
                   <w:t>[6]</w:t>
                 </w:r>
-                <w:bookmarkEnd w:id="73"/>
+                <w:bookmarkEnd w:id="75"/>
               </w:p>
             </w:tc>
             <w:tc>
@@ -30813,14 +30934,14 @@
                     <w:noProof/>
                   </w:rPr>
                 </w:pPr>
-                <w:bookmarkStart w:id="74" w:name="Gen111"/>
+                <w:bookmarkStart w:id="76" w:name="Gen111"/>
                 <w:r>
                   <w:rPr>
                     <w:noProof/>
                   </w:rPr>
                   <w:t>[7]</w:t>
                 </w:r>
-                <w:bookmarkEnd w:id="74"/>
+                <w:bookmarkEnd w:id="76"/>
               </w:p>
             </w:tc>
             <w:tc>
@@ -34003,8 +34124,8 @@
       <w:ind w:left="440"/>
     </w:pPr>
   </w:style>
-  <w:style w:type="table" w:customStyle="1" w:styleId="GrelhaMdia1">
-    <w:name w:val="Medium Grid 1"/>
+  <w:style w:type="table" w:customStyle="1" w:styleId="GrelhaMdia11">
+    <w:name w:val="Grelha Média 11"/>
     <w:basedOn w:val="Tabelanormal"/>
     <w:uiPriority w:val="67"/>
     <w:rsid w:val="000A36B6"/>
@@ -34076,8 +34197,8 @@
       </w:tcPr>
     </w:tblStylePr>
   </w:style>
-  <w:style w:type="table" w:customStyle="1" w:styleId="ListaMdia1">
-    <w:name w:val="Medium List 1"/>
+  <w:style w:type="table" w:customStyle="1" w:styleId="ListaMdia11">
+    <w:name w:val="Lista Média 11"/>
     <w:basedOn w:val="Tabelanormal"/>
     <w:uiPriority w:val="65"/>
     <w:rsid w:val="000A36B6"/>
@@ -34160,8 +34281,8 @@
       </w:tcPr>
     </w:tblStylePr>
   </w:style>
-  <w:style w:type="table" w:customStyle="1" w:styleId="GrelhaClara">
-    <w:name w:val="Light Grid"/>
+  <w:style w:type="table" w:customStyle="1" w:styleId="GrelhaClara1">
+    <w:name w:val="Grelha Clara1"/>
     <w:basedOn w:val="Tabelanormal"/>
     <w:uiPriority w:val="62"/>
     <w:rsid w:val="000A36B6"/>
@@ -34290,8 +34411,8 @@
       </w:tcPr>
     </w:tblStylePr>
   </w:style>
-  <w:style w:type="table" w:customStyle="1" w:styleId="GrelhaClara-Cor1">
-    <w:name w:val="Light Grid Accent 1"/>
+  <w:style w:type="table" w:customStyle="1" w:styleId="GrelhaClara-Cor11">
+    <w:name w:val="Grelha Clara - Cor 11"/>
     <w:basedOn w:val="Tabelanormal"/>
     <w:uiPriority w:val="62"/>
     <w:rsid w:val="000A36B6"/>
@@ -34420,8 +34541,8 @@
       </w:tcPr>
     </w:tblStylePr>
   </w:style>
-  <w:style w:type="table" w:customStyle="1" w:styleId="SombreadoMdio2">
-    <w:name w:val="Medium Shading 2"/>
+  <w:style w:type="table" w:customStyle="1" w:styleId="SombreadoMdio21">
+    <w:name w:val="Sombreado Médio 21"/>
     <w:basedOn w:val="Tabelanormal"/>
     <w:uiPriority w:val="64"/>
     <w:rsid w:val="000A36B6"/>
@@ -34569,8 +34690,8 @@
       </w:tcPr>
     </w:tblStylePr>
   </w:style>
-  <w:style w:type="table" w:customStyle="1" w:styleId="ListaMdia2">
-    <w:name w:val="Medium List 2"/>
+  <w:style w:type="table" w:customStyle="1" w:styleId="ListaMdia21">
+    <w:name w:val="Lista Média 21"/>
     <w:basedOn w:val="Tabelanormal"/>
     <w:uiPriority w:val="66"/>
     <w:rsid w:val="000A36B6"/>
@@ -34707,8 +34828,8 @@
       <w:spacing w:after="0" w:line="240" w:lineRule="auto"/>
     </w:pPr>
   </w:style>
-  <w:style w:type="table" w:customStyle="1" w:styleId="SombreadoClaro">
-    <w:name w:val="Light Shading"/>
+  <w:style w:type="table" w:customStyle="1" w:styleId="SombreadoClaro4">
+    <w:name w:val="Sombreado Claro4"/>
     <w:basedOn w:val="Tabelanormal"/>
     <w:uiPriority w:val="60"/>
     <w:rsid w:val="0038251A"/>
@@ -34811,314 +34932,6 @@
     </w:tblStylePr>
   </w:style>
 </w:styles>
-</file>
-
-<file path=word/glossary/document.xml><?xml version="1.0" encoding="utf-8"?>
-<w:glossaryDocument xmlns:ve="http://schemas.openxmlformats.org/markup-compatibility/2006" xmlns:o="urn:schemas-microsoft-com:office:office" xmlns:r="http://schemas.openxmlformats.org/officeDocument/2006/relationships" xmlns:m="http://schemas.openxmlformats.org/officeDocument/2006/math" xmlns:v="urn:schemas-microsoft-com:vml" xmlns:wp="http://schemas.openxmlformats.org/drawingml/2006/wordprocessingDrawing" xmlns:w10="urn:schemas-microsoft-com:office:word" xmlns:w="http://schemas.openxmlformats.org/wordprocessingml/2006/main" xmlns:wne="http://schemas.microsoft.com/office/word/2006/wordml">
-  <w:docParts/>
-</w:glossaryDocument>
-</file>
-
-<file path=word/glossary/fontTable.xml><?xml version="1.0" encoding="utf-8"?>
-<w:fonts xmlns:r="http://schemas.openxmlformats.org/officeDocument/2006/relationships" xmlns:w="http://schemas.openxmlformats.org/wordprocessingml/2006/main">
-  <w:font w:name="Wingdings">
-    <w:panose1 w:val="05000000000000000000"/>
-    <w:charset w:val="02"/>
-    <w:family w:val="auto"/>
-    <w:pitch w:val="variable"/>
-    <w:sig w:usb0="00000000" w:usb1="10000000" w:usb2="00000000" w:usb3="00000000" w:csb0="80000000" w:csb1="00000000"/>
-  </w:font>
-  <w:font w:name="Times New Roman">
-    <w:panose1 w:val="02020603050405020304"/>
-    <w:charset w:val="00"/>
-    <w:family w:val="roman"/>
-    <w:pitch w:val="variable"/>
-    <w:sig w:usb0="E0002AFF" w:usb1="C0007841" w:usb2="00000009" w:usb3="00000000" w:csb0="000001FF" w:csb1="00000000"/>
-  </w:font>
-  <w:font w:name="Courier New">
-    <w:panose1 w:val="02070309020205020404"/>
-    <w:charset w:val="00"/>
-    <w:family w:val="modern"/>
-    <w:pitch w:val="fixed"/>
-    <w:sig w:usb0="E0002AFF" w:usb1="C0007843" w:usb2="00000009" w:usb3="00000000" w:csb0="000001FF" w:csb1="00000000"/>
-  </w:font>
-  <w:font w:name="Symbol">
-    <w:panose1 w:val="05050102010706020507"/>
-    <w:charset w:val="02"/>
-    <w:family w:val="roman"/>
-    <w:pitch w:val="variable"/>
-    <w:sig w:usb0="00000000" w:usb1="10000000" w:usb2="00000000" w:usb3="00000000" w:csb0="80000000" w:csb1="00000000"/>
-  </w:font>
-  <w:font w:name="Calibri">
-    <w:panose1 w:val="020F0502020204030204"/>
-    <w:charset w:val="00"/>
-    <w:family w:val="swiss"/>
-    <w:pitch w:val="variable"/>
-    <w:sig w:usb0="E10002FF" w:usb1="4000ACFF" w:usb2="00000009" w:usb3="00000000" w:csb0="0000019F" w:csb1="00000000"/>
-  </w:font>
-  <w:font w:name="Cambria">
-    <w:panose1 w:val="02040503050406030204"/>
-    <w:charset w:val="00"/>
-    <w:family w:val="roman"/>
-    <w:pitch w:val="variable"/>
-    <w:sig w:usb0="A00002EF" w:usb1="4000004B" w:usb2="00000000" w:usb3="00000000" w:csb0="0000019F" w:csb1="00000000"/>
-  </w:font>
-  <w:font w:name="Tahoma">
-    <w:panose1 w:val="020B0604030504040204"/>
-    <w:charset w:val="00"/>
-    <w:family w:val="swiss"/>
-    <w:pitch w:val="variable"/>
-    <w:sig w:usb0="E1002EFF" w:usb1="C000605B" w:usb2="00000029" w:usb3="00000000" w:csb0="000101FF" w:csb1="00000000"/>
-  </w:font>
-  <w:font w:name="Cambria Math">
-    <w:panose1 w:val="02040503050406030204"/>
-    <w:charset w:val="00"/>
-    <w:family w:val="roman"/>
-    <w:pitch w:val="variable"/>
-    <w:sig w:usb0="A00002EF" w:usb1="420020EB" w:usb2="00000000" w:usb3="00000000" w:csb0="0000019F" w:csb1="00000000"/>
-  </w:font>
-</w:fonts>
-</file>
-
-<file path=word/glossary/settings.xml><?xml version="1.0" encoding="utf-8"?>
-<w:settings xmlns:o="urn:schemas-microsoft-com:office:office" xmlns:r="http://schemas.openxmlformats.org/officeDocument/2006/relationships" xmlns:m="http://schemas.openxmlformats.org/officeDocument/2006/math" xmlns:v="urn:schemas-microsoft-com:vml" xmlns:w10="urn:schemas-microsoft-com:office:word" xmlns:w="http://schemas.openxmlformats.org/wordprocessingml/2006/main" xmlns:sl="http://schemas.openxmlformats.org/schemaLibrary/2006/main">
-  <w:view w:val="normal"/>
-  <w:defaultTabStop w:val="708"/>
-  <w:hyphenationZone w:val="425"/>
-  <w:characterSpacingControl w:val="doNotCompress"/>
-  <w:compat>
-    <w:useFELayout/>
-  </w:compat>
-  <w:rsids>
-    <w:rsidRoot w:val="00327197"/>
-    <w:rsid w:val="00327197"/>
-    <w:rsid w:val="00335665"/>
-  </w:rsids>
-  <m:mathPr>
-    <m:mathFont m:val="Cambria Math"/>
-    <m:brkBin m:val="before"/>
-    <m:brkBinSub m:val="--"/>
-    <m:smallFrac m:val="off"/>
-    <m:dispDef/>
-    <m:lMargin m:val="0"/>
-    <m:rMargin m:val="0"/>
-    <m:defJc m:val="centerGroup"/>
-    <m:wrapIndent m:val="1440"/>
-    <m:intLim m:val="subSup"/>
-    <m:naryLim m:val="undOvr"/>
-  </m:mathPr>
-  <w:themeFontLang w:val="pt-PT"/>
-  <w:clrSchemeMapping w:bg1="light1" w:t1="dark1" w:bg2="light2" w:t2="dark2" w:accent1="accent1" w:accent2="accent2" w:accent3="accent3" w:accent4="accent4" w:accent5="accent5" w:accent6="accent6" w:hyperlink="hyperlink" w:followedHyperlink="followedHyperlink"/>
-  <w:decimalSymbol w:val=","/>
-  <w:listSeparator w:val=";"/>
-</w:settings>
-</file>
-
-<file path=word/glossary/styles.xml><?xml version="1.0" encoding="utf-8"?>
-<w:styles xmlns:r="http://schemas.openxmlformats.org/officeDocument/2006/relationships" xmlns:w="http://schemas.openxmlformats.org/wordprocessingml/2006/main">
-  <w:docDefaults>
-    <w:rPrDefault>
-      <w:rPr>
-        <w:rFonts w:asciiTheme="minorHAnsi" w:eastAsiaTheme="minorEastAsia" w:hAnsiTheme="minorHAnsi" w:cstheme="minorBidi"/>
-        <w:sz w:val="22"/>
-        <w:szCs w:val="22"/>
-        <w:lang w:val="pt-PT" w:eastAsia="pt-PT" w:bidi="ar-SA"/>
-      </w:rPr>
-    </w:rPrDefault>
-    <w:pPrDefault>
-      <w:pPr>
-        <w:spacing w:after="200" w:line="276" w:lineRule="auto"/>
-      </w:pPr>
-    </w:pPrDefault>
-  </w:docDefaults>
-  <w:latentStyles w:defLockedState="0" w:defUIPriority="99" w:defSemiHidden="1" w:defUnhideWhenUsed="1" w:defQFormat="0" w:count="267">
-    <w:lsdException w:name="Normal" w:semiHidden="0" w:uiPriority="0" w:unhideWhenUsed="0" w:qFormat="1"/>
-    <w:lsdException w:name="heading 1" w:semiHidden="0" w:uiPriority="9" w:unhideWhenUsed="0" w:qFormat="1"/>
-    <w:lsdException w:name="heading 2" w:uiPriority="9" w:qFormat="1"/>
-    <w:lsdException w:name="heading 3" w:uiPriority="9" w:qFormat="1"/>
-    <w:lsdException w:name="heading 4" w:uiPriority="9" w:qFormat="1"/>
-    <w:lsdException w:name="heading 5" w:uiPriority="9" w:qFormat="1"/>
-    <w:lsdException w:name="heading 6" w:uiPriority="9" w:qFormat="1"/>
-    <w:lsdException w:name="heading 7" w:uiPriority="9" w:qFormat="1"/>
-    <w:lsdException w:name="heading 8" w:uiPriority="9" w:qFormat="1"/>
-    <w:lsdException w:name="heading 9" w:uiPriority="9" w:qFormat="1"/>
-    <w:lsdException w:name="toc 1" w:uiPriority="39"/>
-    <w:lsdException w:name="toc 2" w:uiPriority="39"/>
-    <w:lsdException w:name="toc 3" w:uiPriority="39"/>
-    <w:lsdException w:name="toc 4" w:uiPriority="39"/>
-    <w:lsdException w:name="toc 5" w:uiPriority="39"/>
-    <w:lsdException w:name="toc 6" w:uiPriority="39"/>
-    <w:lsdException w:name="toc 7" w:uiPriority="39"/>
-    <w:lsdException w:name="toc 8" w:uiPriority="39"/>
-    <w:lsdException w:name="toc 9" w:uiPriority="39"/>
-    <w:lsdException w:name="caption" w:uiPriority="35" w:qFormat="1"/>
-    <w:lsdException w:name="Title" w:semiHidden="0" w:uiPriority="10" w:unhideWhenUsed="0" w:qFormat="1"/>
-    <w:lsdException w:name="Default Paragraph Font" w:uiPriority="1"/>
-    <w:lsdException w:name="Subtitle" w:semiHidden="0" w:uiPriority="11" w:unhideWhenUsed="0" w:qFormat="1"/>
-    <w:lsdException w:name="Strong" w:semiHidden="0" w:uiPriority="22" w:unhideWhenUsed="0" w:qFormat="1"/>
-    <w:lsdException w:name="Emphasis" w:semiHidden="0" w:uiPriority="20" w:unhideWhenUsed="0" w:qFormat="1"/>
-    <w:lsdException w:name="Table Grid" w:semiHidden="0" w:uiPriority="59" w:unhideWhenUsed="0"/>
-    <w:lsdException w:name="Placeholder Text" w:unhideWhenUsed="0"/>
-    <w:lsdException w:name="No Spacing" w:semiHidden="0" w:uiPriority="1" w:unhideWhenUsed="0" w:qFormat="1"/>
-    <w:lsdException w:name="Light Shading" w:semiHidden="0" w:uiPriority="60" w:unhideWhenUsed="0"/>
-    <w:lsdException w:name="Light List" w:semiHidden="0" w:uiPriority="61" w:unhideWhenUsed="0"/>
-    <w:lsdException w:name="Light Grid" w:semiHidden="0" w:uiPriority="62" w:unhideWhenUsed="0"/>
-    <w:lsdException w:name="Medium Shading 1" w:semiHidden="0" w:uiPriority="63" w:unhideWhenUsed="0"/>
-    <w:lsdException w:name="Medium Shading 2" w:semiHidden="0" w:uiPriority="64" w:unhideWhenUsed="0"/>
-    <w:lsdException w:name="Medium List 1" w:semiHidden="0" w:uiPriority="65" w:unhideWhenUsed="0"/>
-    <w:lsdException w:name="Medium List 2" w:semiHidden="0" w:uiPriority="66" w:unhideWhenUsed="0"/>
-    <w:lsdException w:name="Medium Grid 1" w:semiHidden="0" w:uiPriority="67" w:unhideWhenUsed="0"/>
-    <w:lsdException w:name="Medium Grid 2" w:semiHidden="0" w:uiPriority="68" w:unhideWhenUsed="0"/>
-    <w:lsdException w:name="Medium Grid 3" w:semiHidden="0" w:uiPriority="69" w:unhideWhenUsed="0"/>
-    <w:lsdException w:name="Dark List" w:semiHidden="0" w:uiPriority="70" w:unhideWhenUsed="0"/>
-    <w:lsdException w:name="Colorful Shading" w:semiHidden="0" w:uiPriority="71" w:unhideWhenUsed="0"/>
-    <w:lsdException w:name="Colorful List" w:semiHidden="0" w:uiPriority="72" w:unhideWhenUsed="0"/>
-    <w:lsdException w:name="Colorful Grid" w:semiHidden="0" w:uiPriority="73" w:unhideWhenUsed="0"/>
-    <w:lsdException w:name="Light Shading Accent 1" w:semiHidden="0" w:uiPriority="60" w:unhideWhenUsed="0"/>
-    <w:lsdException w:name="Light List Accent 1" w:semiHidden="0" w:uiPriority="61" w:unhideWhenUsed="0"/>
-    <w:lsdException w:name="Light Grid Accent 1" w:semiHidden="0" w:uiPriority="62" w:unhideWhenUsed="0"/>
-    <w:lsdException w:name="Medium Shading 1 Accent 1" w:semiHidden="0" w:uiPriority="63" w:unhideWhenUsed="0"/>
-    <w:lsdException w:name="Medium Shading 2 Accent 1" w:semiHidden="0" w:uiPriority="64" w:unhideWhenUsed="0"/>
-    <w:lsdException w:name="Medium List 1 Accent 1" w:semiHidden="0" w:uiPriority="65" w:unhideWhenUsed="0"/>
-    <w:lsdException w:name="Revision" w:unhideWhenUsed="0"/>
-    <w:lsdException w:name="List Paragraph" w:semiHidden="0" w:uiPriority="34" w:unhideWhenUsed="0" w:qFormat="1"/>
-    <w:lsdException w:name="Quote" w:semiHidden="0" w:uiPriority="29" w:unhideWhenUsed="0" w:qFormat="1"/>
-    <w:lsdException w:name="Intense Quote" w:semiHidden="0" w:uiPriority="30" w:unhideWhenUsed="0" w:qFormat="1"/>
-    <w:lsdException w:name="Medium List 2 Accent 1" w:semiHidden="0" w:uiPriority="66" w:unhideWhenUsed="0"/>
-    <w:lsdException w:name="Medium Grid 1 Accent 1" w:semiHidden="0" w:uiPriority="67" w:unhideWhenUsed="0"/>
-    <w:lsdException w:name="Medium Grid 2 Accent 1" w:semiHidden="0" w:uiPriority="68" w:unhideWhenUsed="0"/>
-    <w:lsdException w:name="Medium Grid 3 Accent 1" w:semiHidden="0" w:uiPriority="69" w:unhideWhenUsed="0"/>
-    <w:lsdException w:name="Dark List Accent 1" w:semiHidden="0" w:uiPriority="70" w:unhideWhenUsed="0"/>
-    <w:lsdException w:name="Colorful Shading Accent 1" w:semiHidden="0" w:uiPriority="71" w:unhideWhenUsed="0"/>
-    <w:lsdException w:name="Colorful List Accent 1" w:semiHidden="0" w:uiPriority="72" w:unhideWhenUsed="0"/>
-    <w:lsdException w:name="Colorful Grid Accent 1" w:semiHidden="0" w:uiPriority="73" w:unhideWhenUsed="0"/>
-    <w:lsdException w:name="Light Shading Accent 2" w:semiHidden="0" w:uiPriority="60" w:unhideWhenUsed="0"/>
-    <w:lsdException w:name="Light List Accent 2" w:semiHidden="0" w:uiPriority="61" w:unhideWhenUsed="0"/>
-    <w:lsdException w:name="Light Grid Accent 2" w:semiHidden="0" w:uiPriority="62" w:unhideWhenUsed="0"/>
-    <w:lsdException w:name="Medium Shading 1 Accent 2" w:semiHidden="0" w:uiPriority="63" w:unhideWhenUsed="0"/>
-    <w:lsdException w:name="Medium Shading 2 Accent 2" w:semiHidden="0" w:uiPriority="64" w:unhideWhenUsed="0"/>
-    <w:lsdException w:name="Medium List 1 Accent 2" w:semiHidden="0" w:uiPriority="65" w:unhideWhenUsed="0"/>
-    <w:lsdException w:name="Medium List 2 Accent 2" w:semiHidden="0" w:uiPriority="66" w:unhideWhenUsed="0"/>
-    <w:lsdException w:name="Medium Grid 1 Accent 2" w:semiHidden="0" w:uiPriority="67" w:unhideWhenUsed="0"/>
-    <w:lsdException w:name="Medium Grid 2 Accent 2" w:semiHidden="0" w:uiPriority="68" w:unhideWhenUsed="0"/>
-    <w:lsdException w:name="Medium Grid 3 Accent 2" w:semiHidden="0" w:uiPriority="69" w:unhideWhenUsed="0"/>
-    <w:lsdException w:name="Dark List Accent 2" w:semiHidden="0" w:uiPriority="70" w:unhideWhenUsed="0"/>
-    <w:lsdException w:name="Colorful Shading Accent 2" w:semiHidden="0" w:uiPriority="71" w:unhideWhenUsed="0"/>
-    <w:lsdException w:name="Colorful List Accent 2" w:semiHidden="0" w:uiPriority="72" w:unhideWhenUsed="0"/>
-    <w:lsdException w:name="Colorful Grid Accent 2" w:semiHidden="0" w:uiPriority="73" w:unhideWhenUsed="0"/>
-    <w:lsdException w:name="Light Shading Accent 3" w:semiHidden="0" w:uiPriority="60" w:unhideWhenUsed="0"/>
-    <w:lsdException w:name="Light List Accent 3" w:semiHidden="0" w:uiPriority="61" w:unhideWhenUsed="0"/>
-    <w:lsdException w:name="Light Grid Accent 3" w:semiHidden="0" w:uiPriority="62" w:unhideWhenUsed="0"/>
-    <w:lsdException w:name="Medium Shading 1 Accent 3" w:semiHidden="0" w:uiPriority="63" w:unhideWhenUsed="0"/>
-    <w:lsdException w:name="Medium Shading 2 Accent 3" w:semiHidden="0" w:uiPriority="64" w:unhideWhenUsed="0"/>
-    <w:lsdException w:name="Medium List 1 Accent 3" w:semiHidden="0" w:uiPriority="65" w:unhideWhenUsed="0"/>
-    <w:lsdException w:name="Medium List 2 Accent 3" w:semiHidden="0" w:uiPriority="66" w:unhideWhenUsed="0"/>
-    <w:lsdException w:name="Medium Grid 1 Accent 3" w:semiHidden="0" w:uiPriority="67" w:unhideWhenUsed="0"/>
-    <w:lsdException w:name="Medium Grid 2 Accent 3" w:semiHidden="0" w:uiPriority="68" w:unhideWhenUsed="0"/>
-    <w:lsdException w:name="Medium Grid 3 Accent 3" w:semiHidden="0" w:uiPriority="69" w:unhideWhenUsed="0"/>
-    <w:lsdException w:name="Dark List Accent 3" w:semiHidden="0" w:uiPriority="70" w:unhideWhenUsed="0"/>
-    <w:lsdException w:name="Colorful Shading Accent 3" w:semiHidden="0" w:uiPriority="71" w:unhideWhenUsed="0"/>
-    <w:lsdException w:name="Colorful List Accent 3" w:semiHidden="0" w:uiPriority="72" w:unhideWhenUsed="0"/>
-    <w:lsdException w:name="Colorful Grid Accent 3" w:semiHidden="0" w:uiPriority="73" w:unhideWhenUsed="0"/>
-    <w:lsdException w:name="Light Shading Accent 4" w:semiHidden="0" w:uiPriority="60" w:unhideWhenUsed="0"/>
-    <w:lsdException w:name="Light List Accent 4" w:semiHidden="0" w:uiPriority="61" w:unhideWhenUsed="0"/>
-    <w:lsdException w:name="Light Grid Accent 4" w:semiHidden="0" w:uiPriority="62" w:unhideWhenUsed="0"/>
-    <w:lsdException w:name="Medium Shading 1 Accent 4" w:semiHidden="0" w:uiPriority="63" w:unhideWhenUsed="0"/>
-    <w:lsdException w:name="Medium Shading 2 Accent 4" w:semiHidden="0" w:uiPriority="64" w:unhideWhenUsed="0"/>
-    <w:lsdException w:name="Medium List 1 Accent 4" w:semiHidden="0" w:uiPriority="65" w:unhideWhenUsed="0"/>
-    <w:lsdException w:name="Medium List 2 Accent 4" w:semiHidden="0" w:uiPriority="66" w:unhideWhenUsed="0"/>
-    <w:lsdException w:name="Medium Grid 1 Accent 4" w:semiHidden="0" w:uiPriority="67" w:unhideWhenUsed="0"/>
-    <w:lsdException w:name="Medium Grid 2 Accent 4" w:semiHidden="0" w:uiPriority="68" w:unhideWhenUsed="0"/>
-    <w:lsdException w:name="Medium Grid 3 Accent 4" w:semiHidden="0" w:uiPriority="69" w:unhideWhenUsed="0"/>
-    <w:lsdException w:name="Dark List Accent 4" w:semiHidden="0" w:uiPriority="70" w:unhideWhenUsed="0"/>
-    <w:lsdException w:name="Colorful Shading Accent 4" w:semiHidden="0" w:uiPriority="71" w:unhideWhenUsed="0"/>
-    <w:lsdException w:name="Colorful List Accent 4" w:semiHidden="0" w:uiPriority="72" w:unhideWhenUsed="0"/>
-    <w:lsdException w:name="Colorful Grid Accent 4" w:semiHidden="0" w:uiPriority="73" w:unhideWhenUsed="0"/>
-    <w:lsdException w:name="Light Shading Accent 5" w:semiHidden="0" w:uiPriority="60" w:unhideWhenUsed="0"/>
-    <w:lsdException w:name="Light List Accent 5" w:semiHidden="0" w:uiPriority="61" w:unhideWhenUsed="0"/>
-    <w:lsdException w:name="Light Grid Accent 5" w:semiHidden="0" w:uiPriority="62" w:unhideWhenUsed="0"/>
-    <w:lsdException w:name="Medium Shading 1 Accent 5" w:semiHidden="0" w:uiPriority="63" w:unhideWhenUsed="0"/>
-    <w:lsdException w:name="Medium Shading 2 Accent 5" w:semiHidden="0" w:uiPriority="64" w:unhideWhenUsed="0"/>
-    <w:lsdException w:name="Medium List 1 Accent 5" w:semiHidden="0" w:uiPriority="65" w:unhideWhenUsed="0"/>
-    <w:lsdException w:name="Medium List 2 Accent 5" w:semiHidden="0" w:uiPriority="66" w:unhideWhenUsed="0"/>
-    <w:lsdException w:name="Medium Grid 1 Accent 5" w:semiHidden="0" w:uiPriority="67" w:unhideWhenUsed="0"/>
-    <w:lsdException w:name="Medium Grid 2 Accent 5" w:semiHidden="0" w:uiPriority="68" w:unhideWhenUsed="0"/>
-    <w:lsdException w:name="Medium Grid 3 Accent 5" w:semiHidden="0" w:uiPriority="69" w:unhideWhenUsed="0"/>
-    <w:lsdException w:name="Dark List Accent 5" w:semiHidden="0" w:uiPriority="70" w:unhideWhenUsed="0"/>
-    <w:lsdException w:name="Colorful Shading Accent 5" w:semiHidden="0" w:uiPriority="71" w:unhideWhenUsed="0"/>
-    <w:lsdException w:name="Colorful List Accent 5" w:semiHidden="0" w:uiPriority="72" w:unhideWhenUsed="0"/>
-    <w:lsdException w:name="Colorful Grid Accent 5" w:semiHidden="0" w:uiPriority="73" w:unhideWhenUsed="0"/>
-    <w:lsdException w:name="Light Shading Accent 6" w:semiHidden="0" w:uiPriority="60" w:unhideWhenUsed="0"/>
-    <w:lsdException w:name="Light List Accent 6" w:semiHidden="0" w:uiPriority="61" w:unhideWhenUsed="0"/>
-    <w:lsdException w:name="Light Grid Accent 6" w:semiHidden="0" w:uiPriority="62" w:unhideWhenUsed="0"/>
-    <w:lsdException w:name="Medium Shading 1 Accent 6" w:semiHidden="0" w:uiPriority="63" w:unhideWhenUsed="0"/>
-    <w:lsdException w:name="Medium Shading 2 Accent 6" w:semiHidden="0" w:uiPriority="64" w:unhideWhenUsed="0"/>
-    <w:lsdException w:name="Medium List 1 Accent 6" w:semiHidden="0" w:uiPriority="65" w:unhideWhenUsed="0"/>
-    <w:lsdException w:name="Medium List 2 Accent 6" w:semiHidden="0" w:uiPriority="66" w:unhideWhenUsed="0"/>
-    <w:lsdException w:name="Medium Grid 1 Accent 6" w:semiHidden="0" w:uiPriority="67" w:unhideWhenUsed="0"/>
-    <w:lsdException w:name="Medium Grid 2 Accent 6" w:semiHidden="0" w:uiPriority="68" w:unhideWhenUsed="0"/>
-    <w:lsdException w:name="Medium Grid 3 Accent 6" w:semiHidden="0" w:uiPriority="69" w:unhideWhenUsed="0"/>
-    <w:lsdException w:name="Dark List Accent 6" w:semiHidden="0" w:uiPriority="70" w:unhideWhenUsed="0"/>
-    <w:lsdException w:name="Colorful Shading Accent 6" w:semiHidden="0" w:uiPriority="71" w:unhideWhenUsed="0"/>
-    <w:lsdException w:name="Colorful List Accent 6" w:semiHidden="0" w:uiPriority="72" w:unhideWhenUsed="0"/>
-    <w:lsdException w:name="Colorful Grid Accent 6" w:semiHidden="0" w:uiPriority="73" w:unhideWhenUsed="0"/>
-    <w:lsdException w:name="Subtle Emphasis" w:semiHidden="0" w:uiPriority="19" w:unhideWhenUsed="0" w:qFormat="1"/>
-    <w:lsdException w:name="Intense Emphasis" w:semiHidden="0" w:uiPriority="21" w:unhideWhenUsed="0" w:qFormat="1"/>
-    <w:lsdException w:name="Subtle Reference" w:semiHidden="0" w:uiPriority="31" w:unhideWhenUsed="0" w:qFormat="1"/>
-    <w:lsdException w:name="Intense Reference" w:semiHidden="0" w:uiPriority="32" w:unhideWhenUsed="0" w:qFormat="1"/>
-    <w:lsdException w:name="Book Title" w:semiHidden="0" w:uiPriority="33" w:unhideWhenUsed="0" w:qFormat="1"/>
-    <w:lsdException w:name="Bibliography" w:uiPriority="37"/>
-    <w:lsdException w:name="TOC Heading" w:uiPriority="39" w:qFormat="1"/>
-  </w:latentStyles>
-  <w:style w:type="paragraph" w:default="1" w:styleId="Normal">
-    <w:name w:val="Normal"/>
-    <w:qFormat/>
-  </w:style>
-  <w:style w:type="character" w:default="1" w:styleId="Tipodeletrapredefinidodopargrafo">
-    <w:name w:val="Default Paragraph Font"/>
-    <w:uiPriority w:val="1"/>
-    <w:semiHidden/>
-    <w:unhideWhenUsed/>
-  </w:style>
-  <w:style w:type="table" w:default="1" w:styleId="Tabelanormal">
-    <w:name w:val="Normal Table"/>
-    <w:uiPriority w:val="99"/>
-    <w:semiHidden/>
-    <w:unhideWhenUsed/>
-    <w:qFormat/>
-    <w:tblPr>
-      <w:tblInd w:w="0" w:type="dxa"/>
-      <w:tblCellMar>
-        <w:top w:w="0" w:type="dxa"/>
-        <w:left w:w="108" w:type="dxa"/>
-        <w:bottom w:w="0" w:type="dxa"/>
-        <w:right w:w="108" w:type="dxa"/>
-      </w:tblCellMar>
-    </w:tblPr>
-  </w:style>
-  <w:style w:type="numbering" w:default="1" w:styleId="Semlista">
-    <w:name w:val="No List"/>
-    <w:uiPriority w:val="99"/>
-    <w:semiHidden/>
-    <w:unhideWhenUsed/>
-  </w:style>
-  <w:style w:type="character" w:styleId="TextodoMarcadordePosio">
-    <w:name w:val="Placeholder Text"/>
-    <w:basedOn w:val="Tipodeletrapredefinidodopargrafo"/>
-    <w:uiPriority w:val="99"/>
-    <w:semiHidden/>
-    <w:rsid w:val="00327197"/>
-    <w:rPr>
-      <w:color w:val="808080"/>
-    </w:rPr>
-  </w:style>
-</w:styles>
-</file>
-
-<file path=word/glossary/webSettings.xml><?xml version="1.0" encoding="utf-8"?>
-<w:webSettings xmlns:r="http://schemas.openxmlformats.org/officeDocument/2006/relationships" xmlns:w="http://schemas.openxmlformats.org/wordprocessingml/2006/main">
-  <w:optimizeForBrowser/>
-</w:webSettings>
 </file>
 
 <file path=word/theme/theme1.xml><?xml version="1.0" encoding="utf-8"?>
@@ -35589,7 +35402,7 @@
 </file>
 
 <file path=customXml/itemProps1.xml><?xml version="1.0" encoding="utf-8"?>
-<ds:datastoreItem xmlns:ds="http://schemas.openxmlformats.org/officeDocument/2006/customXml" ds:itemID="{82295CD6-2401-4248-9BDF-E098B198D4CD}">
+<ds:datastoreItem xmlns:ds="http://schemas.openxmlformats.org/officeDocument/2006/customXml" ds:itemID="{4A134E78-AE9F-465B-8226-822C1BF6073A}">
   <ds:schemaRefs>
     <ds:schemaRef ds:uri="http://schemas.openxmlformats.org/officeDocument/2006/bibliography"/>
   </ds:schemaRefs>

</xml_diff>

<commit_message>
Testado exaustivamente o GoertzelTimeController. Corrigidos bugs minimalistas.
</commit_message>
<xml_diff>
--- a/docs/relfinal/rf.docx
+++ b/docs/relfinal/rf.docx
@@ -1488,21 +1488,7 @@
                 <w:rStyle w:val="Hiperligao"/>
                 <w:noProof/>
               </w:rPr>
-              <w:t>1. Introdu</w:t>
-            </w:r>
-            <w:r>
-              <w:rPr>
-                <w:rStyle w:val="Hiperligao"/>
-                <w:noProof/>
-              </w:rPr>
-              <w:t>ç</w:t>
-            </w:r>
-            <w:r>
-              <w:rPr>
-                <w:rStyle w:val="Hiperligao"/>
-                <w:noProof/>
-              </w:rPr>
-              <w:t>ão</w:t>
+              <w:t>1. Introdução</w:t>
             </w:r>
             <w:r>
               <w:rPr>
@@ -10969,14 +10955,12 @@
         <w:t xml:space="preserve"> Conceitos</w:t>
       </w:r>
       <w:r>
-        <w:t xml:space="preserve"> música </w:t>
-      </w:r>
-      <w:proofErr w:type="spellStart"/>
-      <w:r>
-        <w:t>is</w:t>
+        <w:t xml:space="preserve"> </w:t>
       </w:r>
       <w:bookmarkEnd w:id="20"/>
-      <w:proofErr w:type="spellEnd"/>
+      <w:r>
+        <w:t>musicais</w:t>
+      </w:r>
     </w:p>
     <w:p>
       <w:pPr>
@@ -10998,14 +10982,12 @@
         <w:t xml:space="preserve"> Notas</w:t>
       </w:r>
       <w:r>
-        <w:t xml:space="preserve"> música </w:t>
-      </w:r>
-      <w:proofErr w:type="spellStart"/>
-      <w:r>
-        <w:t>is</w:t>
+        <w:t xml:space="preserve"> </w:t>
       </w:r>
       <w:bookmarkEnd w:id="21"/>
-      <w:proofErr w:type="spellEnd"/>
+      <w:r>
+        <w:t>musicais</w:t>
+      </w:r>
     </w:p>
     <w:p/>
     <w:p>
@@ -11262,17 +11244,8 @@
           <w:rFonts w:cs="Times New Roman"/>
           <w:szCs w:val="24"/>
         </w:rPr>
-        <w:t xml:space="preserve"> música </w:t>
-      </w:r>
-      <w:proofErr w:type="spellStart"/>
-      <w:r>
-        <w:rPr>
-          <w:rFonts w:cs="Times New Roman"/>
-          <w:szCs w:val="24"/>
-        </w:rPr>
-        <w:t>is</w:t>
-      </w:r>
-      <w:proofErr w:type="spellEnd"/>
+        <w:t xml:space="preserve"> musicais</w:t>
+      </w:r>
       <w:r>
         <w:rPr>
           <w:rFonts w:cs="Times New Roman"/>
@@ -11336,9 +11309,85 @@
           <w:rFonts w:cs="Times New Roman"/>
           <w:szCs w:val="24"/>
         </w:rPr>
-        <w:t xml:space="preserve"> música </w:t>
-      </w:r>
-      <w:proofErr w:type="spellStart"/>
+        <w:t xml:space="preserve"> musicais</w:t>
+      </w:r>
+      <w:r>
+        <w:rPr>
+          <w:rFonts w:cs="Times New Roman"/>
+          <w:szCs w:val="24"/>
+        </w:rPr>
+        <w:t xml:space="preserve"> apresentadas anteriormente. Estas são representadas pelo nomes da nota que irá ser alterada mais </w:t>
+      </w:r>
+      <w:r>
+        <w:rPr>
+          <w:rFonts w:cs="Times New Roman"/>
+          <w:szCs w:val="24"/>
+        </w:rPr>
+        <w:t xml:space="preserve"> o símbolo '#', que adiciona meio tom </w:t>
+      </w:r>
+      <w:r>
+        <w:rPr>
+          <w:rFonts w:cs="Times New Roman"/>
+          <w:szCs w:val="24"/>
+        </w:rPr>
+        <w:t>em</w:t>
+      </w:r>
+      <w:r>
+        <w:rPr>
+          <w:rFonts w:cs="Times New Roman"/>
+          <w:szCs w:val="24"/>
+        </w:rPr>
+        <w:t xml:space="preserve"> altura(frequência) </w:t>
+      </w:r>
+      <w:r>
+        <w:rPr>
+          <w:rFonts w:cs="Times New Roman"/>
+          <w:szCs w:val="24"/>
+        </w:rPr>
+        <w:t>ou o</w:t>
+      </w:r>
+      <w:r>
+        <w:rPr>
+          <w:rFonts w:cs="Times New Roman"/>
+          <w:szCs w:val="24"/>
+        </w:rPr>
+        <w:t xml:space="preserve"> símbolo 'b', que diminui meio tom </w:t>
+      </w:r>
+      <w:r>
+        <w:rPr>
+          <w:rFonts w:cs="Times New Roman"/>
+          <w:szCs w:val="24"/>
+        </w:rPr>
+        <w:t>em</w:t>
+      </w:r>
+      <w:r>
+        <w:rPr>
+          <w:rFonts w:cs="Times New Roman"/>
+          <w:szCs w:val="24"/>
+        </w:rPr>
+        <w:t xml:space="preserve"> alt</w:t>
+      </w:r>
+      <w:r>
+        <w:rPr>
+          <w:rFonts w:cs="Times New Roman"/>
+          <w:szCs w:val="24"/>
+        </w:rPr>
+        <w:t>ura da nota</w:t>
+      </w:r>
+      <w:r>
+        <w:rPr>
+          <w:rFonts w:cs="Times New Roman"/>
+          <w:szCs w:val="24"/>
+        </w:rPr>
+        <w:t>. Com isso, existe ao todo 12 notas</w:t>
+      </w:r>
+      <w:r>
+        <w:rPr>
+          <w:rFonts w:cs="Times New Roman"/>
+          <w:szCs w:val="24"/>
+        </w:rPr>
+        <w:t xml:space="preserve"> musica</w:t>
+      </w:r>
       <w:r>
         <w:rPr>
           <w:rFonts w:cs="Times New Roman"/>
@@ -11346,93 +11395,6 @@
         </w:rPr>
         <w:t>is</w:t>
       </w:r>
-      <w:proofErr w:type="spellEnd"/>
-      <w:r>
-        <w:rPr>
-          <w:rFonts w:cs="Times New Roman"/>
-          <w:szCs w:val="24"/>
-        </w:rPr>
-        <w:t xml:space="preserve"> apresentadas anteriormente. Estas são representadas pelo nomes da nota que irá ser alterada mais </w:t>
-      </w:r>
-      <w:r>
-        <w:rPr>
-          <w:rFonts w:cs="Times New Roman"/>
-          <w:szCs w:val="24"/>
-        </w:rPr>
-        <w:t xml:space="preserve"> o símbolo '#', que adiciona meio tom </w:t>
-      </w:r>
-      <w:r>
-        <w:rPr>
-          <w:rFonts w:cs="Times New Roman"/>
-          <w:szCs w:val="24"/>
-        </w:rPr>
-        <w:t>em</w:t>
-      </w:r>
-      <w:r>
-        <w:rPr>
-          <w:rFonts w:cs="Times New Roman"/>
-          <w:szCs w:val="24"/>
-        </w:rPr>
-        <w:t xml:space="preserve"> altura(frequência) </w:t>
-      </w:r>
-      <w:r>
-        <w:rPr>
-          <w:rFonts w:cs="Times New Roman"/>
-          <w:szCs w:val="24"/>
-        </w:rPr>
-        <w:t>ou o</w:t>
-      </w:r>
-      <w:r>
-        <w:rPr>
-          <w:rFonts w:cs="Times New Roman"/>
-          <w:szCs w:val="24"/>
-        </w:rPr>
-        <w:t xml:space="preserve"> símbolo 'b', que diminui meio tom </w:t>
-      </w:r>
-      <w:r>
-        <w:rPr>
-          <w:rFonts w:cs="Times New Roman"/>
-          <w:szCs w:val="24"/>
-        </w:rPr>
-        <w:t>em</w:t>
-      </w:r>
-      <w:r>
-        <w:rPr>
-          <w:rFonts w:cs="Times New Roman"/>
-          <w:szCs w:val="24"/>
-        </w:rPr>
-        <w:t xml:space="preserve"> alt</w:t>
-      </w:r>
-      <w:r>
-        <w:rPr>
-          <w:rFonts w:cs="Times New Roman"/>
-          <w:szCs w:val="24"/>
-        </w:rPr>
-        <w:t>ura da nota</w:t>
-      </w:r>
-      <w:r>
-        <w:rPr>
-          <w:rFonts w:cs="Times New Roman"/>
-          <w:szCs w:val="24"/>
-        </w:rPr>
-        <w:t>. Com isso, existe ao todo 12 notas</w:t>
-      </w:r>
-      <w:r>
-        <w:rPr>
-          <w:rFonts w:cs="Times New Roman"/>
-          <w:szCs w:val="24"/>
-        </w:rPr>
-        <w:t xml:space="preserve"> música </w:t>
-      </w:r>
-      <w:proofErr w:type="spellStart"/>
-      <w:r>
-        <w:rPr>
-          <w:rFonts w:cs="Times New Roman"/>
-          <w:szCs w:val="24"/>
-        </w:rPr>
-        <w:t>is</w:t>
-      </w:r>
-      <w:proofErr w:type="spellEnd"/>
       <w:r>
         <w:rPr>
           <w:rFonts w:cs="Times New Roman"/>
@@ -11852,8 +11814,8 @@
                       <w:szCs w:val="24"/>
                     </w:rPr>
                   </w:pPr>
-                  <w:bookmarkStart w:id="22" w:name="_Toc302483374"/>
-                  <w:bookmarkStart w:id="23" w:name="_Ref302484832"/>
+                  <w:bookmarkStart w:id="22" w:name="_Ref302484832"/>
+                  <w:bookmarkStart w:id="23" w:name="_Toc302483374"/>
                   <w:r>
                     <w:t xml:space="preserve">Figura </w:t>
                   </w:r>
@@ -11865,11 +11827,11 @@
                       <w:t>3</w:t>
                     </w:r>
                   </w:fldSimple>
-                  <w:bookmarkEnd w:id="23"/>
+                  <w:bookmarkEnd w:id="22"/>
                   <w:r>
                     <w:t xml:space="preserve"> - Representação das oitavas</w:t>
                   </w:r>
-                  <w:bookmarkEnd w:id="22"/>
+                  <w:bookmarkEnd w:id="23"/>
                 </w:p>
               </w:txbxContent>
             </v:textbox>
@@ -16041,14 +16003,15 @@
         <w:t xml:space="preserve"> Figuras</w:t>
       </w:r>
       <w:r>
-        <w:t xml:space="preserve"> música </w:t>
-      </w:r>
-      <w:proofErr w:type="spellStart"/>
+        <w:t xml:space="preserve"> </w:t>
+      </w:r>
+      <w:bookmarkEnd w:id="26"/>
+      <w:r>
+        <w:t>musica</w:t>
+      </w:r>
       <w:r>
         <w:t>is</w:t>
       </w:r>
-      <w:bookmarkEnd w:id="26"/>
-      <w:proofErr w:type="spellEnd"/>
     </w:p>
     <w:p/>
     <w:p>
@@ -16316,7 +16279,7 @@
                 <v:shape id="_x0000_i1025" type="#_x0000_t75" style="width:13.6pt;height:12.25pt" o:ole="">
                   <v:imagedata r:id="rId23" o:title=""/>
                 </v:shape>
-                <o:OLEObject Type="Embed" ProgID="PBrush" ShapeID="_x0000_i1025" DrawAspect="Content" ObjectID="_1376228811" r:id="rId24"/>
+                <o:OLEObject Type="Embed" ProgID="PBrush" ShapeID="_x0000_i1025" DrawAspect="Content" ObjectID="_1376484182" r:id="rId24"/>
               </w:object>
             </w:r>
           </w:p>
@@ -16337,7 +16300,7 @@
                 <v:shape id="_x0000_i1026" type="#_x0000_t75" style="width:25.8pt;height:19.7pt" o:ole="">
                   <v:imagedata r:id="rId25" o:title=""/>
                 </v:shape>
-                <o:OLEObject Type="Embed" ProgID="PBrush" ShapeID="_x0000_i1026" DrawAspect="Content" ObjectID="_1376228812" r:id="rId26"/>
+                <o:OLEObject Type="Embed" ProgID="PBrush" ShapeID="_x0000_i1026" DrawAspect="Content" ObjectID="_1376484183" r:id="rId26"/>
               </w:object>
             </w:r>
           </w:p>
@@ -16399,7 +16362,7 @@
                 <v:shape id="_x0000_i1027" type="#_x0000_t75" style="width:14.95pt;height:27.15pt" o:ole="">
                   <v:imagedata r:id="rId27" o:title=""/>
                 </v:shape>
-                <o:OLEObject Type="Embed" ProgID="PBrush" ShapeID="_x0000_i1027" DrawAspect="Content" ObjectID="_1376228813" r:id="rId28"/>
+                <o:OLEObject Type="Embed" ProgID="PBrush" ShapeID="_x0000_i1027" DrawAspect="Content" ObjectID="_1376484184" r:id="rId28"/>
               </w:object>
             </w:r>
           </w:p>
@@ -16420,7 +16383,7 @@
                 <v:shape id="_x0000_i1028" type="#_x0000_t75" style="width:18.35pt;height:13.6pt" o:ole="">
                   <v:imagedata r:id="rId29" o:title=""/>
                 </v:shape>
-                <o:OLEObject Type="Embed" ProgID="PBrush" ShapeID="_x0000_i1028" DrawAspect="Content" ObjectID="_1376228814" r:id="rId30"/>
+                <o:OLEObject Type="Embed" ProgID="PBrush" ShapeID="_x0000_i1028" DrawAspect="Content" ObjectID="_1376484185" r:id="rId30"/>
               </w:object>
             </w:r>
           </w:p>
@@ -16482,7 +16445,7 @@
                 <v:shape id="_x0000_i1029" type="#_x0000_t75" style="width:19.7pt;height:29.9pt" o:ole="">
                   <v:imagedata r:id="rId31" o:title=""/>
                 </v:shape>
-                <o:OLEObject Type="Embed" ProgID="PBrush" ShapeID="_x0000_i1029" DrawAspect="Content" ObjectID="_1376228815" r:id="rId32"/>
+                <o:OLEObject Type="Embed" ProgID="PBrush" ShapeID="_x0000_i1029" DrawAspect="Content" ObjectID="_1376484186" r:id="rId32"/>
               </w:object>
             </w:r>
           </w:p>
@@ -16503,7 +16466,7 @@
                 <v:shape id="_x0000_i1030" type="#_x0000_t75" style="width:23.75pt;height:27.15pt" o:ole="">
                   <v:imagedata r:id="rId33" o:title=""/>
                 </v:shape>
-                <o:OLEObject Type="Embed" ProgID="PBrush" ShapeID="_x0000_i1030" DrawAspect="Content" ObjectID="_1376228816" r:id="rId34"/>
+                <o:OLEObject Type="Embed" ProgID="PBrush" ShapeID="_x0000_i1030" DrawAspect="Content" ObjectID="_1376484187" r:id="rId34"/>
               </w:object>
             </w:r>
           </w:p>
@@ -16567,7 +16530,7 @@
                 <v:shape id="_x0000_i1031" type="#_x0000_t75" style="width:23.75pt;height:27.15pt" o:ole="">
                   <v:imagedata r:id="rId35" o:title=""/>
                 </v:shape>
-                <o:OLEObject Type="Embed" ProgID="PBrush" ShapeID="_x0000_i1031" DrawAspect="Content" ObjectID="_1376228817" r:id="rId36"/>
+                <o:OLEObject Type="Embed" ProgID="PBrush" ShapeID="_x0000_i1031" DrawAspect="Content" ObjectID="_1376484188" r:id="rId36"/>
               </w:object>
             </w:r>
           </w:p>
@@ -16588,7 +16551,7 @@
                 <v:shape id="_x0000_i1032" type="#_x0000_t75" style="width:12.25pt;height:14.95pt" o:ole="">
                   <v:imagedata r:id="rId37" o:title=""/>
                 </v:shape>
-                <o:OLEObject Type="Embed" ProgID="PBrush" ShapeID="_x0000_i1032" DrawAspect="Content" ObjectID="_1376228818" r:id="rId38"/>
+                <o:OLEObject Type="Embed" ProgID="PBrush" ShapeID="_x0000_i1032" DrawAspect="Content" ObjectID="_1376484189" r:id="rId38"/>
               </w:object>
             </w:r>
           </w:p>
@@ -16650,7 +16613,7 @@
                 <v:shape id="_x0000_i1033" type="#_x0000_t75" style="width:19.7pt;height:27.15pt" o:ole="">
                   <v:imagedata r:id="rId39" o:title=""/>
                 </v:shape>
-                <o:OLEObject Type="Embed" ProgID="PBrush" ShapeID="_x0000_i1033" DrawAspect="Content" ObjectID="_1376228819" r:id="rId40"/>
+                <o:OLEObject Type="Embed" ProgID="PBrush" ShapeID="_x0000_i1033" DrawAspect="Content" ObjectID="_1376484190" r:id="rId40"/>
               </w:object>
             </w:r>
           </w:p>
@@ -16671,7 +16634,7 @@
                 <v:shape id="_x0000_i1034" type="#_x0000_t75" style="width:19.7pt;height:14.95pt" o:ole="">
                   <v:imagedata r:id="rId41" o:title=""/>
                 </v:shape>
-                <o:OLEObject Type="Embed" ProgID="PBrush" ShapeID="_x0000_i1034" DrawAspect="Content" ObjectID="_1376228820" r:id="rId42"/>
+                <o:OLEObject Type="Embed" ProgID="PBrush" ShapeID="_x0000_i1034" DrawAspect="Content" ObjectID="_1376484191" r:id="rId42"/>
               </w:object>
             </w:r>
           </w:p>
@@ -16733,7 +16696,7 @@
                 <v:shape id="_x0000_i1035" type="#_x0000_t75" style="width:19.7pt;height:23.75pt" o:ole="">
                   <v:imagedata r:id="rId43" o:title=""/>
                 </v:shape>
-                <o:OLEObject Type="Embed" ProgID="PBrush" ShapeID="_x0000_i1035" DrawAspect="Content" ObjectID="_1376228821" r:id="rId44"/>
+                <o:OLEObject Type="Embed" ProgID="PBrush" ShapeID="_x0000_i1035" DrawAspect="Content" ObjectID="_1376484192" r:id="rId44"/>
               </w:object>
             </w:r>
           </w:p>
@@ -16754,7 +16717,7 @@
                 <v:shape id="_x0000_i1036" type="#_x0000_t75" style="width:19.7pt;height:13.6pt" o:ole="">
                   <v:imagedata r:id="rId45" o:title=""/>
                 </v:shape>
-                <o:OLEObject Type="Embed" ProgID="PBrush" ShapeID="_x0000_i1036" DrawAspect="Content" ObjectID="_1376228822" r:id="rId46"/>
+                <o:OLEObject Type="Embed" ProgID="PBrush" ShapeID="_x0000_i1036" DrawAspect="Content" ObjectID="_1376484193" r:id="rId46"/>
               </w:object>
             </w:r>
           </w:p>
@@ -16816,7 +16779,7 @@
                 <v:shape id="_x0000_i1037" type="#_x0000_t75" style="width:18.35pt;height:33.3pt" o:ole="">
                   <v:imagedata r:id="rId47" o:title=""/>
                 </v:shape>
-                <o:OLEObject Type="Embed" ProgID="PBrush" ShapeID="_x0000_i1037" DrawAspect="Content" ObjectID="_1376228823" r:id="rId48"/>
+                <o:OLEObject Type="Embed" ProgID="PBrush" ShapeID="_x0000_i1037" DrawAspect="Content" ObjectID="_1376484194" r:id="rId48"/>
               </w:object>
             </w:r>
           </w:p>
@@ -16837,7 +16800,7 @@
                 <v:shape id="_x0000_i1038" type="#_x0000_t75" style="width:19.7pt;height:29.9pt" o:ole="">
                   <v:imagedata r:id="rId49" o:title=""/>
                 </v:shape>
-                <o:OLEObject Type="Embed" ProgID="PBrush" ShapeID="_x0000_i1038" DrawAspect="Content" ObjectID="_1376228824" r:id="rId50"/>
+                <o:OLEObject Type="Embed" ProgID="PBrush" ShapeID="_x0000_i1038" DrawAspect="Content" ObjectID="_1376484195" r:id="rId50"/>
               </w:object>
             </w:r>
           </w:p>
@@ -16927,14 +16890,12 @@
         <w:t xml:space="preserve"> Alterações</w:t>
       </w:r>
       <w:r>
-        <w:t xml:space="preserve"> música </w:t>
-      </w:r>
-      <w:proofErr w:type="spellStart"/>
-      <w:r>
-        <w:t>is</w:t>
+        <w:t xml:space="preserve"> </w:t>
       </w:r>
       <w:bookmarkEnd w:id="29"/>
-      <w:proofErr w:type="spellEnd"/>
+      <w:r>
+        <w:t>musicais</w:t>
+      </w:r>
     </w:p>
     <w:p/>
     <w:p>
@@ -17102,7 +17063,7 @@
                 <v:shape id="_x0000_i1039" type="#_x0000_t75" style="width:32.6pt;height:25.15pt" o:ole="">
                   <v:imagedata r:id="rId51" o:title=""/>
                 </v:shape>
-                <o:OLEObject Type="Embed" ProgID="PBrush" ShapeID="_x0000_i1039" DrawAspect="Content" ObjectID="_1376228825" r:id="rId52"/>
+                <o:OLEObject Type="Embed" ProgID="PBrush" ShapeID="_x0000_i1039" DrawAspect="Content" ObjectID="_1376484196" r:id="rId52"/>
               </w:object>
             </w:r>
           </w:p>
@@ -17142,7 +17103,7 @@
                 <v:shape id="_x0000_i1040" type="#_x0000_t75" style="width:37.35pt;height:27.15pt" o:ole="">
                   <v:imagedata r:id="rId53" o:title=""/>
                 </v:shape>
-                <o:OLEObject Type="Embed" ProgID="PBrush" ShapeID="_x0000_i1040" DrawAspect="Content" ObjectID="_1376228826" r:id="rId54"/>
+                <o:OLEObject Type="Embed" ProgID="PBrush" ShapeID="_x0000_i1040" DrawAspect="Content" ObjectID="_1376484197" r:id="rId54"/>
               </w:object>
             </w:r>
           </w:p>
@@ -17182,7 +17143,7 @@
                 <v:shape id="_x0000_i1041" type="#_x0000_t75" style="width:32.6pt;height:25.15pt" o:ole="">
                   <v:imagedata r:id="rId55" o:title=""/>
                 </v:shape>
-                <o:OLEObject Type="Embed" ProgID="PBrush" ShapeID="_x0000_i1041" DrawAspect="Content" ObjectID="_1376228827" r:id="rId56"/>
+                <o:OLEObject Type="Embed" ProgID="PBrush" ShapeID="_x0000_i1041" DrawAspect="Content" ObjectID="_1376484198" r:id="rId56"/>
               </w:object>
             </w:r>
           </w:p>
@@ -17222,7 +17183,7 @@
                 <v:shape id="_x0000_i1042" type="#_x0000_t75" style="width:42.1pt;height:25.15pt" o:ole="">
                   <v:imagedata r:id="rId57" o:title=""/>
                 </v:shape>
-                <o:OLEObject Type="Embed" ProgID="PBrush" ShapeID="_x0000_i1042" DrawAspect="Content" ObjectID="_1376228828" r:id="rId58"/>
+                <o:OLEObject Type="Embed" ProgID="PBrush" ShapeID="_x0000_i1042" DrawAspect="Content" ObjectID="_1376484199" r:id="rId58"/>
               </w:object>
             </w:r>
           </w:p>
@@ -17262,7 +17223,7 @@
                 <v:shape id="_x0000_i1043" type="#_x0000_t75" style="width:38.7pt;height:27.15pt" o:ole="">
                   <v:imagedata r:id="rId59" o:title=""/>
                 </v:shape>
-                <o:OLEObject Type="Embed" ProgID="PBrush" ShapeID="_x0000_i1043" DrawAspect="Content" ObjectID="_1376228829" r:id="rId60"/>
+                <o:OLEObject Type="Embed" ProgID="PBrush" ShapeID="_x0000_i1043" DrawAspect="Content" ObjectID="_1376484200" r:id="rId60"/>
               </w:object>
             </w:r>
           </w:p>
@@ -17642,14 +17603,12 @@
         <w:t xml:space="preserve"> Claves</w:t>
       </w:r>
       <w:r>
-        <w:t xml:space="preserve"> música </w:t>
-      </w:r>
-      <w:proofErr w:type="spellStart"/>
-      <w:r>
-        <w:t>is</w:t>
+        <w:t xml:space="preserve"> </w:t>
       </w:r>
       <w:bookmarkEnd w:id="33"/>
-      <w:proofErr w:type="spellEnd"/>
+      <w:r>
+        <w:t>musicais</w:t>
+      </w:r>
     </w:p>
     <w:p/>
     <w:p>
@@ -17679,9 +17638,8 @@
           <w:rFonts w:cs="Times New Roman"/>
           <w:szCs w:val="24"/>
         </w:rPr>
-        <w:t xml:space="preserve"> música </w:t>
-      </w:r>
-      <w:proofErr w:type="spellStart"/>
+        <w:t xml:space="preserve"> musica</w:t>
+      </w:r>
       <w:r>
         <w:rPr>
           <w:rFonts w:cs="Times New Roman"/>
@@ -17689,7 +17647,6 @@
         </w:rPr>
         <w:t>is</w:t>
       </w:r>
-      <w:proofErr w:type="spellEnd"/>
       <w:r>
         <w:rPr>
           <w:rFonts w:cs="Times New Roman"/>
@@ -17812,7 +17769,7 @@
                 <v:shape id="_x0000_i1044" type="#_x0000_t75" style="width:21.05pt;height:31.25pt" o:ole="">
                   <v:imagedata r:id="rId63" o:title=""/>
                 </v:shape>
-                <o:OLEObject Type="Embed" ProgID="PBrush" ShapeID="_x0000_i1044" DrawAspect="Content" ObjectID="_1376228830" r:id="rId64"/>
+                <o:OLEObject Type="Embed" ProgID="PBrush" ShapeID="_x0000_i1044" DrawAspect="Content" ObjectID="_1376484201" r:id="rId64"/>
               </w:object>
             </w:r>
           </w:p>
@@ -17852,7 +17809,7 @@
                 <v:shape id="_x0000_i1045" type="#_x0000_t75" style="width:23.75pt;height:34.65pt" o:ole="">
                   <v:imagedata r:id="rId65" o:title=""/>
                 </v:shape>
-                <o:OLEObject Type="Embed" ProgID="PBrush" ShapeID="_x0000_i1045" DrawAspect="Content" ObjectID="_1376228831" r:id="rId66"/>
+                <o:OLEObject Type="Embed" ProgID="PBrush" ShapeID="_x0000_i1045" DrawAspect="Content" ObjectID="_1376484202" r:id="rId66"/>
               </w:object>
             </w:r>
           </w:p>
@@ -17892,7 +17849,7 @@
                 <v:shape id="_x0000_i1046" type="#_x0000_t75" style="width:34.65pt;height:44.85pt" o:ole="">
                   <v:imagedata r:id="rId67" o:title=""/>
                 </v:shape>
-                <o:OLEObject Type="Embed" ProgID="PBrush" ShapeID="_x0000_i1046" DrawAspect="Content" ObjectID="_1376228832" r:id="rId68"/>
+                <o:OLEObject Type="Embed" ProgID="PBrush" ShapeID="_x0000_i1046" DrawAspect="Content" ObjectID="_1376484203" r:id="rId68"/>
               </w:object>
             </w:r>
           </w:p>
@@ -17932,7 +17889,7 @@
                 <v:shape id="_x0000_i1047" type="#_x0000_t75" style="width:34.65pt;height:38.7pt" o:ole="">
                   <v:imagedata r:id="rId69" o:title=""/>
                 </v:shape>
-                <o:OLEObject Type="Embed" ProgID="PBrush" ShapeID="_x0000_i1047" DrawAspect="Content" ObjectID="_1376228833" r:id="rId70"/>
+                <o:OLEObject Type="Embed" ProgID="PBrush" ShapeID="_x0000_i1047" DrawAspect="Content" ObjectID="_1376484204" r:id="rId70"/>
               </w:object>
             </w:r>
           </w:p>
@@ -50627,7 +50584,7 @@
             <w:rPr>
               <w:noProof/>
             </w:rPr>
-            <w:t>44</w:t>
+            <w:t>8</w:t>
           </w:r>
         </w:fldSimple>
       </w:p>
@@ -50692,7 +50649,7 @@
             <w:rPr>
               <w:noProof/>
             </w:rPr>
-            <w:t>IX</w:t>
+            <w:t>V</w:t>
           </w:r>
         </w:fldSimple>
       </w:p>
@@ -50732,7 +50689,7 @@
             <w:rPr>
               <w:noProof/>
             </w:rPr>
-            <w:t>43</w:t>
+            <w:t>9</w:t>
           </w:r>
         </w:fldSimple>
       </w:p>
@@ -56482,7 +56439,7 @@
 </file>
 
 <file path=customXml/itemProps1.xml><?xml version="1.0" encoding="utf-8"?>
-<ds:datastoreItem xmlns:ds="http://schemas.openxmlformats.org/officeDocument/2006/customXml" ds:itemID="{83A64ECE-55BF-450D-BBA9-A9647B352648}">
+<ds:datastoreItem xmlns:ds="http://schemas.openxmlformats.org/officeDocument/2006/customXml" ds:itemID="{23254BAA-6DB2-4EB3-B96B-216FC4B5B47F}">
   <ds:schemaRefs>
     <ds:schemaRef ds:uri="http://schemas.openxmlformats.org/officeDocument/2006/bibliography"/>
   </ds:schemaRefs>

</xml_diff>